<commit_message>
#134 Added us690 to word
</commit_message>
<xml_diff>
--- a/ASSIST SCRITPS/ASSISTDOCS-VERSAOFINAL.docx
+++ b/ASSIST SCRITPS/ASSISTDOCS-VERSAOFINAL.docx
@@ -293,6 +293,8 @@
     <w:p>
       <w:pPr>
         <w:rPr>
+          <w:b/>
+          <w:bCs/>
           <w:sz w:val="24"/>
           <w:szCs w:val="24"/>
         </w:rPr>
@@ -306,12 +308,28 @@
         </w:rPr>
         <w:t xml:space="preserve">Trabalho Elaborado por: </w:t>
       </w:r>
-      <w:r>
-        <w:rPr>
-          <w:sz w:val="24"/>
-          <w:szCs w:val="24"/>
-        </w:rPr>
-        <w:t>José Nuno Mota Teixeira</w:t>
+    </w:p>
+    <w:p>
+      <w:pPr>
+        <w:ind w:firstLine="708"/>
+        <w:rPr>
+          <w:sz w:val="24"/>
+          <w:szCs w:val="24"/>
+        </w:rPr>
+      </w:pPr>
+      <w:r>
+        <w:rPr>
+          <w:sz w:val="24"/>
+          <w:szCs w:val="24"/>
+        </w:rPr>
+        <w:t>José Teixeira</w:t>
+      </w:r>
+      <w:r>
+        <w:rPr>
+          <w:sz w:val="24"/>
+          <w:szCs w:val="24"/>
+        </w:rPr>
+        <w:t xml:space="preserve"> –</w:t>
       </w:r>
       <w:r>
         <w:rPr>
@@ -323,6 +341,22 @@
     </w:p>
     <w:p>
       <w:pPr>
+        <w:ind w:firstLine="708"/>
+        <w:rPr>
+          <w:sz w:val="24"/>
+          <w:szCs w:val="24"/>
+        </w:rPr>
+      </w:pPr>
+      <w:r>
+        <w:rPr>
+          <w:sz w:val="24"/>
+          <w:szCs w:val="24"/>
+        </w:rPr>
+        <w:t>Jorge Lima - 1210819</w:t>
+      </w:r>
+    </w:p>
+    <w:p>
+      <w:pPr>
         <w:rPr>
           <w:sz w:val="24"/>
           <w:szCs w:val="24"/>
@@ -374,6 +408,7 @@
           <w:sz w:val="24"/>
           <w:szCs w:val="24"/>
         </w:rPr>
+        <w:lastRenderedPageBreak/>
         <w:t>Ano letivo</w:t>
       </w:r>
     </w:p>
@@ -5474,10 +5509,833 @@
         <w:t>Este plano de recuperação de desastres deve ser revisto e ajustado regularmente para se adaptar às mudanças nas necessidades da organização e do ambiente tecnológico. O essencial é manter a continuidade das operações críticas minimizando a interrupção e mantendo a segurança e a eficiência.</w:t>
       </w:r>
     </w:p>
+    <w:p>
+      <w:pPr>
+        <w:spacing w:after="0" w:line="360" w:lineRule="auto"/>
+        <w:jc w:val="both"/>
+      </w:pPr>
+    </w:p>
+    <w:p>
+      <w:pPr>
+        <w:spacing w:after="0" w:line="360" w:lineRule="auto"/>
+        <w:jc w:val="both"/>
+      </w:pPr>
+    </w:p>
+    <w:p>
+      <w:pPr>
+        <w:pStyle w:val="Ttulo1"/>
+        <w:shd w:val="clear" w:color="auto" w:fill="F2F2F2" w:themeFill="background1" w:themeFillShade="F2"/>
+        <w:rPr>
+          <w:rFonts w:asciiTheme="minorHAnsi" w:hAnsiTheme="minorHAnsi" w:cstheme="minorBidi"/>
+          <w:b/>
+          <w:bCs/>
+          <w:color w:val="auto"/>
+          <w:sz w:val="28"/>
+          <w:szCs w:val="28"/>
+        </w:rPr>
+      </w:pPr>
+      <w:r>
+        <w:rPr>
+          <w:rFonts w:asciiTheme="minorHAnsi" w:hAnsiTheme="minorHAnsi" w:cstheme="minorBidi"/>
+          <w:b/>
+          <w:bCs/>
+          <w:color w:val="auto"/>
+          <w:sz w:val="28"/>
+          <w:szCs w:val="28"/>
+        </w:rPr>
+        <w:lastRenderedPageBreak/>
+        <w:t>4</w:t>
+      </w:r>
+      <w:r>
+        <w:rPr>
+          <w:rFonts w:asciiTheme="minorHAnsi" w:hAnsiTheme="minorHAnsi" w:cstheme="minorBidi"/>
+          <w:b/>
+          <w:bCs/>
+          <w:color w:val="auto"/>
+          <w:sz w:val="28"/>
+          <w:szCs w:val="28"/>
+        </w:rPr>
+        <w:t xml:space="preserve">- </w:t>
+      </w:r>
+      <w:r>
+        <w:rPr>
+          <w:rFonts w:asciiTheme="minorHAnsi" w:hAnsiTheme="minorHAnsi" w:cstheme="minorBidi"/>
+          <w:b/>
+          <w:bCs/>
+          <w:color w:val="auto"/>
+          <w:sz w:val="28"/>
+          <w:szCs w:val="28"/>
+        </w:rPr>
+        <w:t>US 6</w:t>
+      </w:r>
+      <w:r>
+        <w:rPr>
+          <w:rFonts w:asciiTheme="minorHAnsi" w:hAnsiTheme="minorHAnsi" w:cstheme="minorBidi"/>
+          <w:b/>
+          <w:bCs/>
+          <w:color w:val="auto"/>
+          <w:sz w:val="28"/>
+          <w:szCs w:val="28"/>
+        </w:rPr>
+        <w:t>9</w:t>
+      </w:r>
+      <w:r>
+        <w:rPr>
+          <w:rFonts w:asciiTheme="minorHAnsi" w:hAnsiTheme="minorHAnsi" w:cstheme="minorBidi"/>
+          <w:b/>
+          <w:bCs/>
+          <w:color w:val="auto"/>
+          <w:sz w:val="28"/>
+          <w:szCs w:val="28"/>
+        </w:rPr>
+        <w:t>0</w:t>
+      </w:r>
+      <w:r>
+        <w:rPr>
+          <w:rFonts w:asciiTheme="minorHAnsi" w:hAnsiTheme="minorHAnsi" w:cstheme="minorBidi"/>
+          <w:b/>
+          <w:bCs/>
+          <w:color w:val="auto"/>
+          <w:sz w:val="28"/>
+          <w:szCs w:val="28"/>
+        </w:rPr>
+        <w:t xml:space="preserve"> </w:t>
+      </w:r>
+      <w:r>
+        <w:rPr>
+          <w:rFonts w:asciiTheme="minorHAnsi" w:hAnsiTheme="minorHAnsi" w:cstheme="minorBidi"/>
+          <w:b/>
+          <w:bCs/>
+          <w:color w:val="auto"/>
+          <w:sz w:val="24"/>
+          <w:szCs w:val="24"/>
+        </w:rPr>
+        <w:t>(</w:t>
+      </w:r>
+      <w:r>
+        <w:rPr>
+          <w:rFonts w:asciiTheme="minorHAnsi" w:hAnsiTheme="minorHAnsi" w:cstheme="minorBidi"/>
+          <w:b/>
+          <w:bCs/>
+          <w:color w:val="auto"/>
+          <w:sz w:val="24"/>
+          <w:szCs w:val="24"/>
+        </w:rPr>
+        <w:t>Jorge Lima</w:t>
+      </w:r>
+      <w:r>
+        <w:rPr>
+          <w:rFonts w:asciiTheme="minorHAnsi" w:hAnsiTheme="minorHAnsi" w:cstheme="minorBidi"/>
+          <w:b/>
+          <w:bCs/>
+          <w:color w:val="auto"/>
+          <w:sz w:val="24"/>
+          <w:szCs w:val="24"/>
+        </w:rPr>
+        <w:t>)</w:t>
+      </w:r>
+    </w:p>
+    <w:p>
+      <w:pPr>
+        <w:spacing w:after="0"/>
+        <w:ind w:left="360"/>
+      </w:pPr>
+    </w:p>
+    <w:p>
+      <w:pPr>
+        <w:pStyle w:val="Ttulo2"/>
+        <w:shd w:val="clear" w:color="auto" w:fill="F2F2F2" w:themeFill="background1" w:themeFillShade="F2"/>
+        <w:rPr>
+          <w:rFonts w:asciiTheme="minorHAnsi" w:hAnsiTheme="minorHAnsi" w:cstheme="minorBidi"/>
+          <w:b/>
+          <w:bCs/>
+          <w:color w:val="auto"/>
+          <w:sz w:val="24"/>
+          <w:szCs w:val="24"/>
+        </w:rPr>
+      </w:pPr>
+      <w:r>
+        <w:rPr>
+          <w:rFonts w:asciiTheme="minorHAnsi" w:hAnsiTheme="minorHAnsi" w:cstheme="minorBidi"/>
+          <w:b/>
+          <w:bCs/>
+          <w:color w:val="auto"/>
+          <w:sz w:val="24"/>
+          <w:szCs w:val="24"/>
+        </w:rPr>
+        <w:t>4</w:t>
+      </w:r>
+      <w:r>
+        <w:rPr>
+          <w:rFonts w:asciiTheme="minorHAnsi" w:hAnsiTheme="minorHAnsi" w:cstheme="minorBidi"/>
+          <w:b/>
+          <w:bCs/>
+          <w:color w:val="auto"/>
+          <w:sz w:val="24"/>
+          <w:szCs w:val="24"/>
+        </w:rPr>
+        <w:t xml:space="preserve">.1. </w:t>
+      </w:r>
+      <w:proofErr w:type="spellStart"/>
+      <w:r>
+        <w:rPr>
+          <w:rFonts w:asciiTheme="minorHAnsi" w:hAnsiTheme="minorHAnsi" w:cstheme="minorBidi"/>
+          <w:b/>
+          <w:bCs/>
+          <w:color w:val="auto"/>
+          <w:sz w:val="24"/>
+          <w:szCs w:val="24"/>
+        </w:rPr>
+        <w:t>Maximum</w:t>
+      </w:r>
+      <w:proofErr w:type="spellEnd"/>
+      <w:r>
+        <w:rPr>
+          <w:rFonts w:asciiTheme="minorHAnsi" w:hAnsiTheme="minorHAnsi" w:cstheme="minorBidi"/>
+          <w:b/>
+          <w:bCs/>
+          <w:color w:val="auto"/>
+          <w:sz w:val="24"/>
+          <w:szCs w:val="24"/>
+        </w:rPr>
+        <w:t xml:space="preserve"> </w:t>
+      </w:r>
+      <w:proofErr w:type="spellStart"/>
+      <w:r>
+        <w:rPr>
+          <w:rFonts w:asciiTheme="minorHAnsi" w:hAnsiTheme="minorHAnsi" w:cstheme="minorBidi"/>
+          <w:b/>
+          <w:bCs/>
+          <w:color w:val="auto"/>
+          <w:sz w:val="24"/>
+          <w:szCs w:val="24"/>
+        </w:rPr>
+        <w:t>Tolerable</w:t>
+      </w:r>
+      <w:proofErr w:type="spellEnd"/>
+      <w:r>
+        <w:rPr>
+          <w:rFonts w:asciiTheme="minorHAnsi" w:hAnsiTheme="minorHAnsi" w:cstheme="minorBidi"/>
+          <w:b/>
+          <w:bCs/>
+          <w:color w:val="auto"/>
+          <w:sz w:val="24"/>
+          <w:szCs w:val="24"/>
+        </w:rPr>
+        <w:t xml:space="preserve"> </w:t>
+      </w:r>
+      <w:proofErr w:type="spellStart"/>
+      <w:r>
+        <w:rPr>
+          <w:rFonts w:asciiTheme="minorHAnsi" w:hAnsiTheme="minorHAnsi" w:cstheme="minorBidi"/>
+          <w:b/>
+          <w:bCs/>
+          <w:color w:val="auto"/>
+          <w:sz w:val="24"/>
+          <w:szCs w:val="24"/>
+        </w:rPr>
+        <w:t>Downtime</w:t>
+      </w:r>
+      <w:proofErr w:type="spellEnd"/>
+    </w:p>
     <w:p/>
+    <w:p>
+      <w:pPr>
+        <w:spacing w:after="0" w:line="360" w:lineRule="auto"/>
+        <w:jc w:val="both"/>
+      </w:pPr>
+      <w:r>
+        <w:t>O MTD (</w:t>
+      </w:r>
+      <w:proofErr w:type="spellStart"/>
+      <w:r>
+        <w:t>Maximum</w:t>
+      </w:r>
+      <w:proofErr w:type="spellEnd"/>
+      <w:r>
+        <w:t xml:space="preserve"> </w:t>
+      </w:r>
+      <w:proofErr w:type="spellStart"/>
+      <w:r>
+        <w:t>Tolerable</w:t>
+      </w:r>
+      <w:proofErr w:type="spellEnd"/>
+      <w:r>
+        <w:t xml:space="preserve"> </w:t>
+      </w:r>
+      <w:proofErr w:type="spellStart"/>
+      <w:r>
+        <w:t>Downtim</w:t>
+      </w:r>
+      <w:r>
+        <w:t>e</w:t>
+      </w:r>
+      <w:proofErr w:type="spellEnd"/>
+      <w:r>
+        <w:t>) representa o período máximo durante o qual uma empresa ou organização pode permanecer sem acesso a um sistema ou serviço crítico, antes de sofrer danos significativos nas suas operações</w:t>
+      </w:r>
+      <w:r>
+        <w:t xml:space="preserve"> e</w:t>
+      </w:r>
+      <w:r>
+        <w:t xml:space="preserve"> é um parâmetro crucial na avaliação da necessidade de investir em medidas de proteção e resiliência a falhas</w:t>
+      </w:r>
+      <w:r>
+        <w:t>.</w:t>
+      </w:r>
+    </w:p>
+    <w:p>
+      <w:pPr>
+        <w:spacing w:after="0" w:line="360" w:lineRule="auto"/>
+        <w:jc w:val="both"/>
+        <w:rPr>
+          <w:noProof/>
+        </w:rPr>
+      </w:pPr>
+      <w:r>
+        <w:t xml:space="preserve">Os </w:t>
+      </w:r>
+      <w:proofErr w:type="spellStart"/>
+      <w:r>
+        <w:t>MTDs</w:t>
+      </w:r>
+      <w:proofErr w:type="spellEnd"/>
+      <w:r>
+        <w:t xml:space="preserve"> podem variar conforme a prioridade atribuída aos softwares utilizados </w:t>
+      </w:r>
+      <w:r>
+        <w:t>n</w:t>
+      </w:r>
+      <w:r>
+        <w:t xml:space="preserve">uma organização, possibilitando diferentes </w:t>
+      </w:r>
+      <w:proofErr w:type="spellStart"/>
+      <w:r>
+        <w:t>MTDs</w:t>
+      </w:r>
+      <w:proofErr w:type="spellEnd"/>
+      <w:r>
+        <w:t xml:space="preserve"> para diversos departamentos, sistemas ou softwares da empresa.</w:t>
+      </w:r>
+      <w:r>
+        <w:rPr>
+          <w:noProof/>
+        </w:rPr>
+        <w:t xml:space="preserve"> </w:t>
+      </w:r>
+    </w:p>
+    <w:p>
+      <w:pPr>
+        <w:spacing w:after="0" w:line="360" w:lineRule="auto"/>
+        <w:jc w:val="both"/>
+        <w:rPr>
+          <w:noProof/>
+        </w:rPr>
+      </w:pPr>
+      <w:r>
+        <w:drawing>
+          <wp:anchor distT="0" distB="0" distL="114300" distR="114300" simplePos="0" relativeHeight="251658240" behindDoc="0" locked="0" layoutInCell="1" allowOverlap="1" wp14:anchorId="7C816654" wp14:editId="3C06B763">
+            <wp:simplePos x="0" y="0"/>
+            <wp:positionH relativeFrom="margin">
+              <wp:align>right</wp:align>
+            </wp:positionH>
+            <wp:positionV relativeFrom="paragraph">
+              <wp:posOffset>63500</wp:posOffset>
+            </wp:positionV>
+            <wp:extent cx="5400040" cy="2419985"/>
+            <wp:effectExtent l="0" t="0" r="0" b="0"/>
+            <wp:wrapNone/>
+            <wp:docPr id="440413307" name="Imagem 1" descr="Uma imagem com texto, captura de ecrã, Tipo de letra, diagrama&#10;&#10;Descrição gerada automaticamente"/>
+            <wp:cNvGraphicFramePr>
+              <a:graphicFrameLocks xmlns:a="http://schemas.openxmlformats.org/drawingml/2006/main" noChangeAspect="1"/>
+            </wp:cNvGraphicFramePr>
+            <a:graphic xmlns:a="http://schemas.openxmlformats.org/drawingml/2006/main">
+              <a:graphicData uri="http://schemas.openxmlformats.org/drawingml/2006/picture">
+                <pic:pic xmlns:pic="http://schemas.openxmlformats.org/drawingml/2006/picture">
+                  <pic:nvPicPr>
+                    <pic:cNvPr id="440413307" name="Imagem 1" descr="Uma imagem com texto, captura de ecrã, Tipo de letra, diagrama&#10;&#10;Descrição gerada automaticamente"/>
+                    <pic:cNvPicPr/>
+                  </pic:nvPicPr>
+                  <pic:blipFill>
+                    <a:blip r:embed="rId18" cstate="print">
+                      <a:extLst>
+                        <a:ext uri="{28A0092B-C50C-407E-A947-70E740481C1C}">
+                          <a14:useLocalDpi xmlns:a14="http://schemas.microsoft.com/office/drawing/2010/main" val="0"/>
+                        </a:ext>
+                      </a:extLst>
+                    </a:blip>
+                    <a:stretch>
+                      <a:fillRect/>
+                    </a:stretch>
+                  </pic:blipFill>
+                  <pic:spPr>
+                    <a:xfrm>
+                      <a:off x="0" y="0"/>
+                      <a:ext cx="5400040" cy="2419985"/>
+                    </a:xfrm>
+                    <a:prstGeom prst="rect">
+                      <a:avLst/>
+                    </a:prstGeom>
+                  </pic:spPr>
+                </pic:pic>
+              </a:graphicData>
+            </a:graphic>
+          </wp:anchor>
+        </w:drawing>
+      </w:r>
+    </w:p>
+    <w:p>
+      <w:pPr>
+        <w:spacing w:after="0" w:line="360" w:lineRule="auto"/>
+        <w:jc w:val="both"/>
+        <w:rPr>
+          <w:noProof/>
+        </w:rPr>
+      </w:pPr>
+    </w:p>
+    <w:p>
+      <w:pPr>
+        <w:spacing w:after="0" w:line="360" w:lineRule="auto"/>
+        <w:jc w:val="both"/>
+        <w:rPr>
+          <w:noProof/>
+        </w:rPr>
+      </w:pPr>
+    </w:p>
+    <w:p>
+      <w:pPr>
+        <w:spacing w:after="0" w:line="360" w:lineRule="auto"/>
+        <w:jc w:val="both"/>
+        <w:rPr>
+          <w:noProof/>
+        </w:rPr>
+      </w:pPr>
+    </w:p>
+    <w:p>
+      <w:pPr>
+        <w:spacing w:after="0" w:line="360" w:lineRule="auto"/>
+        <w:jc w:val="both"/>
+        <w:rPr>
+          <w:noProof/>
+        </w:rPr>
+      </w:pPr>
+    </w:p>
+    <w:p>
+      <w:pPr>
+        <w:spacing w:after="0" w:line="360" w:lineRule="auto"/>
+        <w:jc w:val="both"/>
+        <w:rPr>
+          <w:noProof/>
+        </w:rPr>
+      </w:pPr>
+    </w:p>
+    <w:p>
+      <w:pPr>
+        <w:spacing w:after="0" w:line="360" w:lineRule="auto"/>
+        <w:jc w:val="both"/>
+        <w:rPr>
+          <w:noProof/>
+        </w:rPr>
+      </w:pPr>
+    </w:p>
+    <w:p>
+      <w:pPr>
+        <w:spacing w:after="0" w:line="360" w:lineRule="auto"/>
+        <w:jc w:val="both"/>
+        <w:rPr>
+          <w:noProof/>
+        </w:rPr>
+      </w:pPr>
+    </w:p>
+    <w:p>
+      <w:pPr>
+        <w:spacing w:after="0" w:line="360" w:lineRule="auto"/>
+        <w:jc w:val="both"/>
+        <w:rPr>
+          <w:noProof/>
+        </w:rPr>
+      </w:pPr>
+    </w:p>
+    <w:p>
+      <w:pPr>
+        <w:spacing w:after="0" w:line="360" w:lineRule="auto"/>
+        <w:jc w:val="both"/>
+      </w:pPr>
+    </w:p>
+    <w:p>
+      <w:pPr>
+        <w:pStyle w:val="Ttulo2"/>
+        <w:shd w:val="clear" w:color="auto" w:fill="F2F2F2" w:themeFill="background1" w:themeFillShade="F2"/>
+        <w:rPr>
+          <w:rFonts w:asciiTheme="minorHAnsi" w:hAnsiTheme="minorHAnsi" w:cstheme="minorBidi"/>
+          <w:b/>
+          <w:bCs/>
+          <w:color w:val="auto"/>
+          <w:sz w:val="24"/>
+          <w:szCs w:val="24"/>
+        </w:rPr>
+      </w:pPr>
+      <w:r>
+        <w:rPr>
+          <w:rFonts w:asciiTheme="minorHAnsi" w:hAnsiTheme="minorHAnsi" w:cstheme="minorBidi"/>
+          <w:b/>
+          <w:bCs/>
+          <w:color w:val="auto"/>
+          <w:sz w:val="24"/>
+          <w:szCs w:val="24"/>
+        </w:rPr>
+        <w:t>4</w:t>
+      </w:r>
+      <w:r>
+        <w:rPr>
+          <w:rFonts w:asciiTheme="minorHAnsi" w:hAnsiTheme="minorHAnsi" w:cstheme="minorBidi"/>
+          <w:b/>
+          <w:bCs/>
+          <w:color w:val="auto"/>
+          <w:sz w:val="24"/>
+          <w:szCs w:val="24"/>
+        </w:rPr>
+        <w:t>.</w:t>
+      </w:r>
+      <w:r>
+        <w:rPr>
+          <w:rFonts w:asciiTheme="minorHAnsi" w:hAnsiTheme="minorHAnsi" w:cstheme="minorBidi"/>
+          <w:b/>
+          <w:bCs/>
+          <w:color w:val="auto"/>
+          <w:sz w:val="24"/>
+          <w:szCs w:val="24"/>
+        </w:rPr>
+        <w:t>2</w:t>
+      </w:r>
+      <w:r>
+        <w:rPr>
+          <w:rFonts w:asciiTheme="minorHAnsi" w:hAnsiTheme="minorHAnsi" w:cstheme="minorBidi"/>
+          <w:b/>
+          <w:bCs/>
+          <w:color w:val="auto"/>
+          <w:sz w:val="24"/>
+          <w:szCs w:val="24"/>
+        </w:rPr>
+        <w:t xml:space="preserve">. </w:t>
+      </w:r>
+      <w:r>
+        <w:rPr>
+          <w:rFonts w:asciiTheme="minorHAnsi" w:hAnsiTheme="minorHAnsi" w:cstheme="minorBidi"/>
+          <w:b/>
+          <w:bCs/>
+          <w:color w:val="auto"/>
+          <w:sz w:val="24"/>
+          <w:szCs w:val="24"/>
+        </w:rPr>
+        <w:t>Significados importantes</w:t>
+      </w:r>
+    </w:p>
+    <w:p>
+      <w:pPr>
+        <w:numPr>
+          <w:ilvl w:val="0"/>
+          <w:numId w:val="9"/>
+        </w:numPr>
+        <w:spacing w:before="100" w:beforeAutospacing="1" w:after="100" w:afterAutospacing="1" w:line="240" w:lineRule="auto"/>
+        <w:jc w:val="both"/>
+      </w:pPr>
+      <w:r>
+        <w:t xml:space="preserve">RTO – </w:t>
+      </w:r>
+      <w:proofErr w:type="spellStart"/>
+      <w:r>
+        <w:t>Recovery</w:t>
+      </w:r>
+      <w:proofErr w:type="spellEnd"/>
+      <w:r>
+        <w:t xml:space="preserve"> Time </w:t>
+      </w:r>
+      <w:proofErr w:type="spellStart"/>
+      <w:r>
+        <w:t>Objective</w:t>
+      </w:r>
+      <w:proofErr w:type="spellEnd"/>
+      <w:r>
+        <w:t>: Trata-se de uma técnica para estimar o tempo máximo necessário para que um sistema retorne à sua operação normal após a ocorrência de um problema ou erro. O cálculo desse tempo leva em consideração as prioridades específicas do negócio.</w:t>
+      </w:r>
+    </w:p>
+    <w:p>
+      <w:pPr>
+        <w:numPr>
+          <w:ilvl w:val="0"/>
+          <w:numId w:val="9"/>
+        </w:numPr>
+        <w:spacing w:before="100" w:beforeAutospacing="1" w:after="100" w:afterAutospacing="1" w:line="240" w:lineRule="auto"/>
+        <w:jc w:val="both"/>
+      </w:pPr>
+      <w:r>
+        <w:t xml:space="preserve">WRT – </w:t>
+      </w:r>
+      <w:proofErr w:type="spellStart"/>
+      <w:r>
+        <w:t>Work</w:t>
+      </w:r>
+      <w:proofErr w:type="spellEnd"/>
+      <w:r>
+        <w:t xml:space="preserve"> </w:t>
+      </w:r>
+      <w:proofErr w:type="spellStart"/>
+      <w:r>
+        <w:t>Recovery</w:t>
+      </w:r>
+      <w:proofErr w:type="spellEnd"/>
+      <w:r>
+        <w:t xml:space="preserve"> Time: Este é o tempo máximo necessário para realizar testes abrangentes em todos os sistemas, como bases de dados, aplicações e demais componentes. Cada vez mais, busca-se reduzir a dependência de esforço humano nesta fase, tornando a automação um objetivo fundamental e central.</w:t>
+      </w:r>
+    </w:p>
+    <w:p>
+      <w:pPr>
+        <w:numPr>
+          <w:ilvl w:val="0"/>
+          <w:numId w:val="9"/>
+        </w:numPr>
+        <w:spacing w:before="100" w:beforeAutospacing="1" w:after="100" w:afterAutospacing="1" w:line="240" w:lineRule="auto"/>
+        <w:jc w:val="both"/>
+      </w:pPr>
+      <w:r>
+        <w:t xml:space="preserve">RPO – </w:t>
+      </w:r>
+      <w:proofErr w:type="spellStart"/>
+      <w:r>
+        <w:t>Recovery</w:t>
+      </w:r>
+      <w:proofErr w:type="spellEnd"/>
+      <w:r>
+        <w:t xml:space="preserve"> </w:t>
+      </w:r>
+      <w:proofErr w:type="spellStart"/>
+      <w:r>
+        <w:t>Point</w:t>
+      </w:r>
+      <w:proofErr w:type="spellEnd"/>
+      <w:r>
+        <w:t xml:space="preserve"> </w:t>
+      </w:r>
+      <w:proofErr w:type="spellStart"/>
+      <w:r>
+        <w:t>Objective</w:t>
+      </w:r>
+      <w:proofErr w:type="spellEnd"/>
+      <w:r>
+        <w:t xml:space="preserve">: </w:t>
+      </w:r>
+      <w:r>
+        <w:t>Refere-se ao ponto no tempo até o qual uma organização está disposta a aceitar a perda de dados em caso de interrupção ou falha no sistema</w:t>
+      </w:r>
+      <w:r>
+        <w:t>, ou seja</w:t>
+      </w:r>
+      <w:r>
+        <w:t>, o RPO determina a quantidade máxima de dados que uma organização está disposta a perder durante uma interrupção.</w:t>
+      </w:r>
+    </w:p>
+    <w:p>
+      <w:pPr>
+        <w:pStyle w:val="Ttulo2"/>
+        <w:shd w:val="clear" w:color="auto" w:fill="F2F2F2" w:themeFill="background1" w:themeFillShade="F2"/>
+        <w:rPr>
+          <w:rFonts w:asciiTheme="minorHAnsi" w:hAnsiTheme="minorHAnsi" w:cstheme="minorBidi"/>
+          <w:b/>
+          <w:bCs/>
+          <w:color w:val="auto"/>
+          <w:sz w:val="24"/>
+          <w:szCs w:val="24"/>
+        </w:rPr>
+      </w:pPr>
+      <w:r>
+        <w:rPr>
+          <w:rFonts w:asciiTheme="minorHAnsi" w:hAnsiTheme="minorHAnsi" w:cstheme="minorBidi"/>
+          <w:b/>
+          <w:bCs/>
+          <w:color w:val="auto"/>
+          <w:sz w:val="24"/>
+          <w:szCs w:val="24"/>
+        </w:rPr>
+        <w:t>4</w:t>
+      </w:r>
+      <w:r>
+        <w:rPr>
+          <w:rFonts w:asciiTheme="minorHAnsi" w:hAnsiTheme="minorHAnsi" w:cstheme="minorBidi"/>
+          <w:b/>
+          <w:bCs/>
+          <w:color w:val="auto"/>
+          <w:sz w:val="24"/>
+          <w:szCs w:val="24"/>
+        </w:rPr>
+        <w:t>.</w:t>
+      </w:r>
+      <w:r>
+        <w:rPr>
+          <w:rFonts w:asciiTheme="minorHAnsi" w:hAnsiTheme="minorHAnsi" w:cstheme="minorBidi"/>
+          <w:b/>
+          <w:bCs/>
+          <w:color w:val="auto"/>
+          <w:sz w:val="24"/>
+          <w:szCs w:val="24"/>
+        </w:rPr>
+        <w:t>3</w:t>
+      </w:r>
+      <w:r>
+        <w:rPr>
+          <w:rFonts w:asciiTheme="minorHAnsi" w:hAnsiTheme="minorHAnsi" w:cstheme="minorBidi"/>
+          <w:b/>
+          <w:bCs/>
+          <w:color w:val="auto"/>
+          <w:sz w:val="24"/>
+          <w:szCs w:val="24"/>
+        </w:rPr>
+        <w:t xml:space="preserve">. </w:t>
+      </w:r>
+      <w:r>
+        <w:rPr>
+          <w:rFonts w:asciiTheme="minorHAnsi" w:hAnsiTheme="minorHAnsi" w:cstheme="minorBidi"/>
+          <w:b/>
+          <w:bCs/>
+          <w:color w:val="auto"/>
+          <w:sz w:val="24"/>
+          <w:szCs w:val="24"/>
+        </w:rPr>
+        <w:t>Conclusão</w:t>
+      </w:r>
+    </w:p>
+    <w:p>
+      <w:pPr>
+        <w:spacing w:after="0" w:line="360" w:lineRule="auto"/>
+        <w:jc w:val="both"/>
+      </w:pPr>
+    </w:p>
+    <w:p>
+      <w:pPr>
+        <w:spacing w:after="0" w:line="360" w:lineRule="auto"/>
+        <w:jc w:val="both"/>
+      </w:pPr>
+      <w:r>
+        <w:t>Para garantir um MTD de 20 minutos, torna-se imperativo implementar medidas de proteção e resiliência a falhas em todas as camadas da infraestrutura</w:t>
+      </w:r>
+      <w:r>
+        <w:t>. Como por exemplo estas soluções:</w:t>
+      </w:r>
+    </w:p>
+    <w:p>
+      <w:pPr>
+        <w:pStyle w:val="PargrafodaLista"/>
+        <w:numPr>
+          <w:ilvl w:val="0"/>
+          <w:numId w:val="10"/>
+        </w:numPr>
+        <w:spacing w:after="0" w:line="360" w:lineRule="auto"/>
+        <w:jc w:val="both"/>
+      </w:pPr>
+      <w:r>
+        <w:lastRenderedPageBreak/>
+        <w:t xml:space="preserve">Utilizar soluções de backup e recuperação de desastres é essencial para assegurar a proteção dos dados críticos e possibilitar uma recuperação rápida em caso de falhas. </w:t>
+      </w:r>
+    </w:p>
+    <w:p>
+      <w:pPr>
+        <w:pStyle w:val="PargrafodaLista"/>
+        <w:numPr>
+          <w:ilvl w:val="0"/>
+          <w:numId w:val="10"/>
+        </w:numPr>
+        <w:spacing w:after="0" w:line="360" w:lineRule="auto"/>
+        <w:jc w:val="both"/>
+      </w:pPr>
+      <w:r>
+        <w:t>I</w:t>
+      </w:r>
+      <w:r>
+        <w:t>mplementação de sistemas de alta disponibilidade, como clusters de servidores, visa garantir a continuidade operacional mesmo diante de falhas em componentes específicos.</w:t>
+      </w:r>
+    </w:p>
+    <w:p>
+      <w:pPr>
+        <w:pStyle w:val="PargrafodaLista"/>
+        <w:numPr>
+          <w:ilvl w:val="0"/>
+          <w:numId w:val="10"/>
+        </w:numPr>
+        <w:spacing w:after="0" w:line="360" w:lineRule="auto"/>
+        <w:jc w:val="both"/>
+      </w:pPr>
+      <w:r>
+        <w:t xml:space="preserve">A realização regular de testes de </w:t>
+      </w:r>
+      <w:proofErr w:type="spellStart"/>
+      <w:r>
+        <w:t>failover</w:t>
+      </w:r>
+      <w:proofErr w:type="spellEnd"/>
+      <w:r>
+        <w:t xml:space="preserve"> para verificar a eficácia dos sistemas de backup e assegurar uma transição suave.</w:t>
+      </w:r>
+    </w:p>
+    <w:p>
+      <w:pPr>
+        <w:pStyle w:val="PargrafodaLista"/>
+        <w:numPr>
+          <w:ilvl w:val="0"/>
+          <w:numId w:val="10"/>
+        </w:numPr>
+        <w:spacing w:after="0" w:line="360" w:lineRule="auto"/>
+        <w:jc w:val="both"/>
+      </w:pPr>
+      <w:r>
+        <w:t>M</w:t>
+      </w:r>
+      <w:r>
+        <w:t xml:space="preserve">edidas </w:t>
+      </w:r>
+      <w:r>
+        <w:t>de</w:t>
+      </w:r>
+      <w:r>
+        <w:t xml:space="preserve"> proteção contra falhas humanas, como </w:t>
+      </w:r>
+      <w:r>
+        <w:t>treino</w:t>
+      </w:r>
+      <w:r>
+        <w:t xml:space="preserve"> adequado e políticas de mudança controladas, são fundamentais para minimizar a possibilidade de erros humanos que possam comprometer </w:t>
+      </w:r>
+      <w:r>
+        <w:t>o</w:t>
+      </w:r>
+      <w:r>
+        <w:t xml:space="preserve"> sistema.</w:t>
+      </w:r>
+    </w:p>
+    <w:p>
+      <w:pPr>
+        <w:pStyle w:val="PargrafodaLista"/>
+        <w:numPr>
+          <w:ilvl w:val="0"/>
+          <w:numId w:val="10"/>
+        </w:numPr>
+        <w:spacing w:after="0" w:line="360" w:lineRule="auto"/>
+        <w:jc w:val="both"/>
+      </w:pPr>
+      <w:r>
+        <w:t xml:space="preserve">Manter os sistemas atualizados com as últimas correções de segurança e </w:t>
+      </w:r>
+      <w:proofErr w:type="spellStart"/>
+      <w:r>
+        <w:t>patches</w:t>
+      </w:r>
+      <w:proofErr w:type="spellEnd"/>
+      <w:r>
+        <w:t xml:space="preserve"> de software é crucial para reduzir a probabilidade de falhas relacionadas a vulnerabilidades conhecidas.</w:t>
+      </w:r>
+    </w:p>
     <w:sectPr>
-      <w:headerReference w:type="default" r:id="rId18"/>
-      <w:footerReference w:type="default" r:id="rId19"/>
+      <w:headerReference w:type="default" r:id="rId19"/>
+      <w:footerReference w:type="default" r:id="rId20"/>
       <w:pgSz w:w="11906" w:h="16838"/>
       <w:pgMar w:top="1417" w:right="1701" w:bottom="1417" w:left="1701" w:header="708" w:footer="708" w:gutter="0"/>
       <w:pgNumType w:start="0"/>
@@ -6083,6 +6941,119 @@
     </w:lvl>
   </w:abstractNum>
   <w:abstractNum w:abstractNumId="3" w15:restartNumberingAfterBreak="0">
+    <w:nsid w:val="2BED6327"/>
+    <w:multiLevelType w:val="multilevel"/>
+    <w:tmpl w:val="449ECFEE"/>
+    <w:lvl w:ilvl="0">
+      <w:start w:val="1"/>
+      <w:numFmt w:val="decimal"/>
+      <w:lvlText w:val="%1."/>
+      <w:lvlJc w:val="left"/>
+      <w:pPr>
+        <w:tabs>
+          <w:tab w:val="num" w:pos="720"/>
+        </w:tabs>
+        <w:ind w:left="720" w:hanging="360"/>
+      </w:pPr>
+    </w:lvl>
+    <w:lvl w:ilvl="1" w:tentative="1">
+      <w:start w:val="1"/>
+      <w:numFmt w:val="decimal"/>
+      <w:lvlText w:val="%2."/>
+      <w:lvlJc w:val="left"/>
+      <w:pPr>
+        <w:tabs>
+          <w:tab w:val="num" w:pos="1440"/>
+        </w:tabs>
+        <w:ind w:left="1440" w:hanging="360"/>
+      </w:pPr>
+    </w:lvl>
+    <w:lvl w:ilvl="2" w:tentative="1">
+      <w:start w:val="1"/>
+      <w:numFmt w:val="decimal"/>
+      <w:lvlText w:val="%3."/>
+      <w:lvlJc w:val="left"/>
+      <w:pPr>
+        <w:tabs>
+          <w:tab w:val="num" w:pos="2160"/>
+        </w:tabs>
+        <w:ind w:left="2160" w:hanging="360"/>
+      </w:pPr>
+    </w:lvl>
+    <w:lvl w:ilvl="3" w:tentative="1">
+      <w:start w:val="1"/>
+      <w:numFmt w:val="decimal"/>
+      <w:lvlText w:val="%4."/>
+      <w:lvlJc w:val="left"/>
+      <w:pPr>
+        <w:tabs>
+          <w:tab w:val="num" w:pos="2880"/>
+        </w:tabs>
+        <w:ind w:left="2880" w:hanging="360"/>
+      </w:pPr>
+    </w:lvl>
+    <w:lvl w:ilvl="4" w:tentative="1">
+      <w:start w:val="1"/>
+      <w:numFmt w:val="decimal"/>
+      <w:lvlText w:val="%5."/>
+      <w:lvlJc w:val="left"/>
+      <w:pPr>
+        <w:tabs>
+          <w:tab w:val="num" w:pos="3600"/>
+        </w:tabs>
+        <w:ind w:left="3600" w:hanging="360"/>
+      </w:pPr>
+    </w:lvl>
+    <w:lvl w:ilvl="5" w:tentative="1">
+      <w:start w:val="1"/>
+      <w:numFmt w:val="decimal"/>
+      <w:lvlText w:val="%6."/>
+      <w:lvlJc w:val="left"/>
+      <w:pPr>
+        <w:tabs>
+          <w:tab w:val="num" w:pos="4320"/>
+        </w:tabs>
+        <w:ind w:left="4320" w:hanging="360"/>
+      </w:pPr>
+    </w:lvl>
+    <w:lvl w:ilvl="6" w:tentative="1">
+      <w:start w:val="1"/>
+      <w:numFmt w:val="decimal"/>
+      <w:lvlText w:val="%7."/>
+      <w:lvlJc w:val="left"/>
+      <w:pPr>
+        <w:tabs>
+          <w:tab w:val="num" w:pos="5040"/>
+        </w:tabs>
+        <w:ind w:left="5040" w:hanging="360"/>
+      </w:pPr>
+    </w:lvl>
+    <w:lvl w:ilvl="7" w:tentative="1">
+      <w:start w:val="1"/>
+      <w:numFmt w:val="decimal"/>
+      <w:lvlText w:val="%8."/>
+      <w:lvlJc w:val="left"/>
+      <w:pPr>
+        <w:tabs>
+          <w:tab w:val="num" w:pos="5760"/>
+        </w:tabs>
+        <w:ind w:left="5760" w:hanging="360"/>
+      </w:pPr>
+    </w:lvl>
+    <w:lvl w:ilvl="8" w:tentative="1">
+      <w:start w:val="1"/>
+      <w:numFmt w:val="decimal"/>
+      <w:lvlText w:val="%9."/>
+      <w:lvlJc w:val="left"/>
+      <w:pPr>
+        <w:tabs>
+          <w:tab w:val="num" w:pos="6480"/>
+        </w:tabs>
+        <w:ind w:left="6480" w:hanging="360"/>
+      </w:pPr>
+    </w:lvl>
+  </w:abstractNum>
+  <w:abstractNum w:abstractNumId="4" w15:restartNumberingAfterBreak="0">
     <w:nsid w:val="2F8662F2"/>
     <w:multiLevelType w:val="hybridMultilevel"/>
     <w:tmpl w:val="5052EC68"/>
@@ -6195,7 +7166,120 @@
       </w:rPr>
     </w:lvl>
   </w:abstractNum>
-  <w:abstractNum w:abstractNumId="4" w15:restartNumberingAfterBreak="0">
+  <w:abstractNum w:abstractNumId="5" w15:restartNumberingAfterBreak="0">
+    <w:nsid w:val="318E54C8"/>
+    <w:multiLevelType w:val="hybridMultilevel"/>
+    <w:tmpl w:val="8AFC6D3A"/>
+    <w:lvl w:ilvl="0" w:tplc="08160001">
+      <w:start w:val="1"/>
+      <w:numFmt w:val="bullet"/>
+      <w:lvlText w:val=""/>
+      <w:lvlJc w:val="left"/>
+      <w:pPr>
+        <w:ind w:left="720" w:hanging="360"/>
+      </w:pPr>
+      <w:rPr>
+        <w:rFonts w:ascii="Symbol" w:hAnsi="Symbol" w:hint="default"/>
+      </w:rPr>
+    </w:lvl>
+    <w:lvl w:ilvl="1" w:tplc="08160003" w:tentative="1">
+      <w:start w:val="1"/>
+      <w:numFmt w:val="bullet"/>
+      <w:lvlText w:val="o"/>
+      <w:lvlJc w:val="left"/>
+      <w:pPr>
+        <w:ind w:left="1440" w:hanging="360"/>
+      </w:pPr>
+      <w:rPr>
+        <w:rFonts w:ascii="Courier New" w:hAnsi="Courier New" w:cs="Courier New" w:hint="default"/>
+      </w:rPr>
+    </w:lvl>
+    <w:lvl w:ilvl="2" w:tplc="08160005" w:tentative="1">
+      <w:start w:val="1"/>
+      <w:numFmt w:val="bullet"/>
+      <w:lvlText w:val=""/>
+      <w:lvlJc w:val="left"/>
+      <w:pPr>
+        <w:ind w:left="2160" w:hanging="360"/>
+      </w:pPr>
+      <w:rPr>
+        <w:rFonts w:ascii="Wingdings" w:hAnsi="Wingdings" w:hint="default"/>
+      </w:rPr>
+    </w:lvl>
+    <w:lvl w:ilvl="3" w:tplc="08160001" w:tentative="1">
+      <w:start w:val="1"/>
+      <w:numFmt w:val="bullet"/>
+      <w:lvlText w:val=""/>
+      <w:lvlJc w:val="left"/>
+      <w:pPr>
+        <w:ind w:left="2880" w:hanging="360"/>
+      </w:pPr>
+      <w:rPr>
+        <w:rFonts w:ascii="Symbol" w:hAnsi="Symbol" w:hint="default"/>
+      </w:rPr>
+    </w:lvl>
+    <w:lvl w:ilvl="4" w:tplc="08160003" w:tentative="1">
+      <w:start w:val="1"/>
+      <w:numFmt w:val="bullet"/>
+      <w:lvlText w:val="o"/>
+      <w:lvlJc w:val="left"/>
+      <w:pPr>
+        <w:ind w:left="3600" w:hanging="360"/>
+      </w:pPr>
+      <w:rPr>
+        <w:rFonts w:ascii="Courier New" w:hAnsi="Courier New" w:cs="Courier New" w:hint="default"/>
+      </w:rPr>
+    </w:lvl>
+    <w:lvl w:ilvl="5" w:tplc="08160005" w:tentative="1">
+      <w:start w:val="1"/>
+      <w:numFmt w:val="bullet"/>
+      <w:lvlText w:val=""/>
+      <w:lvlJc w:val="left"/>
+      <w:pPr>
+        <w:ind w:left="4320" w:hanging="360"/>
+      </w:pPr>
+      <w:rPr>
+        <w:rFonts w:ascii="Wingdings" w:hAnsi="Wingdings" w:hint="default"/>
+      </w:rPr>
+    </w:lvl>
+    <w:lvl w:ilvl="6" w:tplc="08160001" w:tentative="1">
+      <w:start w:val="1"/>
+      <w:numFmt w:val="bullet"/>
+      <w:lvlText w:val=""/>
+      <w:lvlJc w:val="left"/>
+      <w:pPr>
+        <w:ind w:left="5040" w:hanging="360"/>
+      </w:pPr>
+      <w:rPr>
+        <w:rFonts w:ascii="Symbol" w:hAnsi="Symbol" w:hint="default"/>
+      </w:rPr>
+    </w:lvl>
+    <w:lvl w:ilvl="7" w:tplc="08160003" w:tentative="1">
+      <w:start w:val="1"/>
+      <w:numFmt w:val="bullet"/>
+      <w:lvlText w:val="o"/>
+      <w:lvlJc w:val="left"/>
+      <w:pPr>
+        <w:ind w:left="5760" w:hanging="360"/>
+      </w:pPr>
+      <w:rPr>
+        <w:rFonts w:ascii="Courier New" w:hAnsi="Courier New" w:cs="Courier New" w:hint="default"/>
+      </w:rPr>
+    </w:lvl>
+    <w:lvl w:ilvl="8" w:tplc="08160005" w:tentative="1">
+      <w:start w:val="1"/>
+      <w:numFmt w:val="bullet"/>
+      <w:lvlText w:val=""/>
+      <w:lvlJc w:val="left"/>
+      <w:pPr>
+        <w:ind w:left="6480" w:hanging="360"/>
+      </w:pPr>
+      <w:rPr>
+        <w:rFonts w:ascii="Wingdings" w:hAnsi="Wingdings" w:hint="default"/>
+      </w:rPr>
+    </w:lvl>
+  </w:abstractNum>
+  <w:abstractNum w:abstractNumId="6" w15:restartNumberingAfterBreak="0">
     <w:nsid w:val="457B42E3"/>
     <w:multiLevelType w:val="hybridMultilevel"/>
     <w:tmpl w:val="9858DD94"/>
@@ -6308,7 +7392,7 @@
       </w:rPr>
     </w:lvl>
   </w:abstractNum>
-  <w:abstractNum w:abstractNumId="5" w15:restartNumberingAfterBreak="0">
+  <w:abstractNum w:abstractNumId="7" w15:restartNumberingAfterBreak="0">
     <w:nsid w:val="4F621CDF"/>
     <w:multiLevelType w:val="hybridMultilevel"/>
     <w:tmpl w:val="9230E836"/>
@@ -6421,7 +7505,7 @@
       </w:rPr>
     </w:lvl>
   </w:abstractNum>
-  <w:abstractNum w:abstractNumId="6" w15:restartNumberingAfterBreak="0">
+  <w:abstractNum w:abstractNumId="8" w15:restartNumberingAfterBreak="0">
     <w:nsid w:val="575F11AF"/>
     <w:multiLevelType w:val="multilevel"/>
     <w:tmpl w:val="18A4A82E"/>
@@ -6570,7 +7654,7 @@
       </w:rPr>
     </w:lvl>
   </w:abstractNum>
-  <w:abstractNum w:abstractNumId="7" w15:restartNumberingAfterBreak="0">
+  <w:abstractNum w:abstractNumId="9" w15:restartNumberingAfterBreak="0">
     <w:nsid w:val="7F336B5D"/>
     <w:multiLevelType w:val="hybridMultilevel"/>
     <w:tmpl w:val="7996132E"/>
@@ -6684,16 +7768,16 @@
     </w:lvl>
   </w:abstractNum>
   <w:num w:numId="1" w16cid:durableId="1148739574">
-    <w:abstractNumId w:val="7"/>
+    <w:abstractNumId w:val="9"/>
   </w:num>
   <w:num w:numId="2" w16cid:durableId="1753357348">
-    <w:abstractNumId w:val="5"/>
+    <w:abstractNumId w:val="7"/>
   </w:num>
   <w:num w:numId="3" w16cid:durableId="258487055">
     <w:abstractNumId w:val="0"/>
   </w:num>
   <w:num w:numId="4" w16cid:durableId="1238982187">
-    <w:abstractNumId w:val="6"/>
+    <w:abstractNumId w:val="8"/>
   </w:num>
   <w:num w:numId="5" w16cid:durableId="1994291828">
     <w:abstractNumId w:val="2"/>
@@ -6702,10 +7786,16 @@
     <w:abstractNumId w:val="1"/>
   </w:num>
   <w:num w:numId="7" w16cid:durableId="1750497332">
+    <w:abstractNumId w:val="4"/>
+  </w:num>
+  <w:num w:numId="8" w16cid:durableId="515072655">
+    <w:abstractNumId w:val="6"/>
+  </w:num>
+  <w:num w:numId="9" w16cid:durableId="1066105847">
     <w:abstractNumId w:val="3"/>
   </w:num>
-  <w:num w:numId="8" w16cid:durableId="515072655">
-    <w:abstractNumId w:val="4"/>
+  <w:num w:numId="10" w16cid:durableId="1133134022">
+    <w:abstractNumId w:val="5"/>
   </w:num>
 </w:numbering>
 </file>
@@ -7138,7 +8228,6 @@
     <w:next w:val="Normal"/>
     <w:link w:val="Ttulo2Carter"/>
     <w:uiPriority w:val="9"/>
-    <w:semiHidden/>
     <w:unhideWhenUsed/>
     <w:qFormat/>
     <w:rsid w:val="00C905A9"/>
@@ -7244,7 +8333,6 @@
     <w:name w:val="Normal (Web)"/>
     <w:basedOn w:val="Normal"/>
     <w:uiPriority w:val="99"/>
-    <w:semiHidden/>
     <w:unhideWhenUsed/>
     <w:rsid w:val="00B47239"/>
     <w:pPr>
@@ -7373,7 +8461,6 @@
     <w:basedOn w:val="Tipodeletrapredefinidodopargrafo"/>
     <w:link w:val="Ttulo2"/>
     <w:uiPriority w:val="9"/>
-    <w:semiHidden/>
     <w:rsid w:val="00C905A9"/>
     <w:rPr>
       <w:rFonts w:asciiTheme="majorHAnsi" w:eastAsiaTheme="majorEastAsia" w:hAnsiTheme="majorHAnsi" w:cstheme="majorBidi"/>

</xml_diff>

<commit_message>
#143 Final version of asist report
</commit_message>
<xml_diff>
--- a/ASSIST SCRITPS/ASSISTDOCS-VERSAOFINAL.docx
+++ b/ASSIST SCRITPS/ASSISTDOCS-VERSAOFINAL.docx
@@ -2420,14 +2420,6 @@
           <w:bCs/>
         </w:rPr>
       </w:pPr>
-      <w:r>
-        <w:rPr>
-          <w:b/>
-          <w:bCs/>
-        </w:rPr>
-        <w:lastRenderedPageBreak/>
-        <w:br w:type="page"/>
-      </w:r>
     </w:p>
     <w:p>
       <w:pPr>
@@ -2452,7 +2444,6 @@
           <w:sz w:val="28"/>
           <w:szCs w:val="28"/>
         </w:rPr>
-        <w:lastRenderedPageBreak/>
         <w:t xml:space="preserve">1 - </w:t>
       </w:r>
       <w:r>
@@ -2954,7 +2945,6 @@
         <w:jc w:val="both"/>
       </w:pPr>
       <w:r>
-        <w:lastRenderedPageBreak/>
         <w:t>Decidi utilizar uma forma mais manual</w:t>
       </w:r>
       <w:r>
@@ -3121,19 +3111,11 @@
           <w:lang w:val="en-US"/>
         </w:rPr>
       </w:pPr>
-      <w:proofErr w:type="spellStart"/>
       <w:r>
         <w:rPr>
           <w:lang w:val="en-US"/>
         </w:rPr>
-        <w:t>ssh</w:t>
-      </w:r>
-      <w:proofErr w:type="spellEnd"/>
-      <w:r>
-        <w:rPr>
-          <w:lang w:val="en-US"/>
-        </w:rPr>
-        <w:t xml:space="preserve">-copy-id </w:t>
+        <w:t xml:space="preserve">ssh-copy-id </w:t>
       </w:r>
       <w:hyperlink r:id="rId12" w:history="1">
         <w:r>
@@ -3603,21 +3585,7 @@
         <w:rPr>
           <w:lang w:val="en-US"/>
         </w:rPr>
-        <w:t xml:space="preserve"> C:/Users/</w:t>
-      </w:r>
-      <w:proofErr w:type="spellStart"/>
-      <w:r>
-        <w:rPr>
-          <w:lang w:val="en-US"/>
-        </w:rPr>
-        <w:t>jnmte</w:t>
-      </w:r>
-      <w:proofErr w:type="spellEnd"/>
-      <w:r>
-        <w:rPr>
-          <w:lang w:val="en-US"/>
-        </w:rPr>
-        <w:t>/VPSg046:</w:t>
+        <w:t xml:space="preserve"> C:/Users/jnmte/VPSg046:</w:t>
       </w:r>
     </w:p>
     <w:p>
@@ -3630,15 +3598,7 @@
         <w:ind w:left="1418" w:hanging="284"/>
       </w:pPr>
       <w:r>
-        <w:t>-</w:t>
-      </w:r>
-      <w:proofErr w:type="gramStart"/>
-      <w:r>
-        <w:t>i</w:t>
-      </w:r>
-      <w:proofErr w:type="gramEnd"/>
-      <w:r>
-        <w:t>: Esta opção é usada para especificar o caminho da chave privada que será usada para a autenticação com o servidor.</w:t>
+        <w:t>-i: Esta opção é usada para especificar o caminho da chave privada que será usada para a autenticação com o servidor.</w:t>
       </w:r>
     </w:p>
     <w:p>
@@ -4088,7 +4048,6 @@
         </w:rPr>
         <w:t xml:space="preserve"> apt-key add </w:t>
       </w:r>
-      <w:proofErr w:type="gramStart"/>
       <w:r>
         <w:rPr>
           <w:sz w:val="20"/>
@@ -4097,7 +4056,6 @@
         </w:rPr>
         <w:t>–“</w:t>
       </w:r>
-      <w:proofErr w:type="gramEnd"/>
     </w:p>
     <w:p>
       <w:pPr>
@@ -6995,7 +6953,7 @@
         <w:jc w:val="both"/>
       </w:pPr>
       <w:r>
-        <w:t>O cliente esclareceu em uma das questões que cada usuário possui um conjunto distinto de critérios para Confidencialidade, Integridade e Disponibilidade (CIA). Esses critérios são fundamentais para guiar as estratégias de segurança da informação.</w:t>
+        <w:t>Cada utilizador possui um conjunto distinto de critérios para Confidencialidade, Integridade e Disponibilidade (CIA). Esses critérios são fundamentais para guiar as estratégias de segurança da informação.</w:t>
       </w:r>
     </w:p>
     <w:p>
@@ -7010,7 +6968,19 @@
         <w:jc w:val="both"/>
       </w:pPr>
       <w:r>
-        <w:t>Desde o início do projeto, no Sprint A, foram implementados diversos mecanismos de segurança alinhados a esses critérios. Isso inclui a configuração do módulo PAM que condiciona o acesso à solução, o histórico de logins, a encriptação de passwords e a execução regular de backups. Essas medidas visam atender aos requisitos específicos de cada usuário, contribuindo para a robustez e integridade do sistema.</w:t>
+        <w:t>Desde o início do projeto</w:t>
+      </w:r>
+      <w:r>
+        <w:t xml:space="preserve"> </w:t>
+      </w:r>
+      <w:r>
+        <w:t xml:space="preserve">foram implementados diversos mecanismos de segurança alinhados a esses critérios. Isso inclui a configuração do módulo PAM que condiciona o acesso à solução, o histórico de logins, a encriptação de passwords e a execução regular de backups. Essas medidas visam atender aos requisitos específicos de cada </w:t>
+      </w:r>
+      <w:r>
+        <w:t>utilizador</w:t>
+      </w:r>
+      <w:r>
+        <w:t>, contribuindo para a robustez e integridade do sistema.</w:t>
       </w:r>
     </w:p>
     <w:p>
@@ -7021,6 +6991,31 @@
     </w:p>
     <w:p>
       <w:pPr>
+        <w:spacing w:after="0" w:line="360" w:lineRule="auto"/>
+        <w:jc w:val="both"/>
+      </w:pPr>
+      <w:r>
+        <w:t xml:space="preserve">Para além destas regras foi adicionado o parâmetro </w:t>
+      </w:r>
+      <w:r>
+        <w:rPr>
+          <w:i/>
+          <w:iCs/>
+        </w:rPr>
+        <w:t>Role</w:t>
+      </w:r>
+      <w:r>
+        <w:t xml:space="preserve"> onde cada utilizador só tem acesso às funcionalidades da sua função.</w:t>
+      </w:r>
+    </w:p>
+    <w:p>
+      <w:pPr>
+        <w:spacing w:after="0" w:line="360" w:lineRule="auto"/>
+        <w:jc w:val="both"/>
+      </w:pPr>
+    </w:p>
+    <w:p>
+      <w:pPr>
         <w:pStyle w:val="Ttulo2"/>
         <w:shd w:val="clear" w:color="auto" w:fill="F2F2F2" w:themeFill="background1" w:themeFillShade="F2"/>
         <w:rPr>
@@ -7032,7 +7027,7 @@
           <w:szCs w:val="24"/>
         </w:rPr>
       </w:pPr>
-      <w:bookmarkStart w:id="26" w:name="_Toc155108026"/>
+      <w:bookmarkStart w:id="26" w:name="_Toc155108027"/>
       <w:r>
         <w:rPr>
           <w:rFonts w:asciiTheme="minorHAnsi" w:hAnsiTheme="minorHAnsi" w:cstheme="minorBidi"/>
@@ -7064,7 +7059,7 @@
           <w:sz w:val="24"/>
           <w:szCs w:val="24"/>
         </w:rPr>
-        <w:t>2</w:t>
+        <w:t>3</w:t>
       </w:r>
       <w:r>
         <w:rPr>
@@ -7086,104 +7081,9 @@
           <w:sz w:val="24"/>
           <w:szCs w:val="24"/>
         </w:rPr>
-        <w:t>Parâmetros de autorização</w:t>
+        <w:t>Regras de utilização</w:t>
       </w:r>
       <w:bookmarkEnd w:id="26"/>
-    </w:p>
-    <w:p>
-      <w:pPr>
-        <w:spacing w:after="0" w:line="360" w:lineRule="auto"/>
-        <w:jc w:val="both"/>
-      </w:pPr>
-    </w:p>
-    <w:p>
-      <w:pPr>
-        <w:spacing w:after="0" w:line="360" w:lineRule="auto"/>
-        <w:jc w:val="both"/>
-      </w:pPr>
-      <w:r>
-        <w:t xml:space="preserve">Para além destas regras implementadas, no nosso projeto também aplicamos o parâmetro de autorização de acesso, onde cada utilizador só tem acesso às funcionalidades que necessita </w:t>
-      </w:r>
-      <w:r>
-        <w:t>dependendo da sua função (Role).</w:t>
-      </w:r>
-    </w:p>
-    <w:p>
-      <w:pPr>
-        <w:spacing w:after="0" w:line="360" w:lineRule="auto"/>
-        <w:jc w:val="both"/>
-      </w:pPr>
-    </w:p>
-    <w:p>
-      <w:pPr>
-        <w:pStyle w:val="Ttulo2"/>
-        <w:shd w:val="clear" w:color="auto" w:fill="F2F2F2" w:themeFill="background1" w:themeFillShade="F2"/>
-        <w:rPr>
-          <w:rFonts w:asciiTheme="minorHAnsi" w:hAnsiTheme="minorHAnsi" w:cstheme="minorBidi"/>
-          <w:b/>
-          <w:bCs/>
-          <w:color w:val="auto"/>
-          <w:sz w:val="24"/>
-          <w:szCs w:val="24"/>
-        </w:rPr>
-      </w:pPr>
-      <w:bookmarkStart w:id="27" w:name="_Toc155108027"/>
-      <w:r>
-        <w:rPr>
-          <w:rFonts w:asciiTheme="minorHAnsi" w:hAnsiTheme="minorHAnsi" w:cstheme="minorBidi"/>
-          <w:b/>
-          <w:bCs/>
-          <w:color w:val="auto"/>
-          <w:sz w:val="24"/>
-          <w:szCs w:val="24"/>
-        </w:rPr>
-        <w:t>5</w:t>
-      </w:r>
-      <w:r>
-        <w:rPr>
-          <w:rFonts w:asciiTheme="minorHAnsi" w:hAnsiTheme="minorHAnsi" w:cstheme="minorBidi"/>
-          <w:b/>
-          <w:bCs/>
-          <w:color w:val="auto"/>
-          <w:sz w:val="24"/>
-          <w:szCs w:val="24"/>
-        </w:rPr>
-        <w:t>.</w:t>
-      </w:r>
-      <w:r>
-        <w:rPr>
-          <w:rFonts w:asciiTheme="minorHAnsi" w:hAnsiTheme="minorHAnsi" w:cstheme="minorBidi"/>
-          <w:b/>
-          <w:bCs/>
-          <w:color w:val="auto"/>
-          <w:sz w:val="24"/>
-          <w:szCs w:val="24"/>
-        </w:rPr>
-        <w:t>3</w:t>
-      </w:r>
-      <w:r>
-        <w:rPr>
-          <w:rFonts w:asciiTheme="minorHAnsi" w:hAnsiTheme="minorHAnsi" w:cstheme="minorBidi"/>
-          <w:b/>
-          <w:bCs/>
-          <w:color w:val="auto"/>
-          <w:sz w:val="24"/>
-          <w:szCs w:val="24"/>
-        </w:rPr>
-        <w:t xml:space="preserve">. </w:t>
-      </w:r>
-      <w:r>
-        <w:rPr>
-          <w:rFonts w:asciiTheme="minorHAnsi" w:hAnsiTheme="minorHAnsi" w:cstheme="minorBidi"/>
-          <w:b/>
-          <w:bCs/>
-          <w:color w:val="auto"/>
-          <w:sz w:val="24"/>
-          <w:szCs w:val="24"/>
-        </w:rPr>
-        <w:t>Regras de utilização</w:t>
-      </w:r>
-      <w:bookmarkEnd w:id="27"/>
     </w:p>
     <w:p>
       <w:pPr>
@@ -7211,7 +7111,25 @@
         <w:jc w:val="both"/>
       </w:pPr>
       <w:r>
-        <w:t>Não utilizar em circunstância alguma a conta de outro funcionário da empresa</w:t>
+        <w:t>Não utilizar conta</w:t>
+      </w:r>
+      <w:r>
+        <w:t>s</w:t>
+      </w:r>
+      <w:r>
+        <w:t xml:space="preserve"> de outro</w:t>
+      </w:r>
+      <w:r>
+        <w:t>s</w:t>
+      </w:r>
+      <w:r>
+        <w:t xml:space="preserve"> funcionário</w:t>
+      </w:r>
+      <w:r>
+        <w:t>s</w:t>
+      </w:r>
+      <w:r>
+        <w:t xml:space="preserve"> da empresa</w:t>
       </w:r>
     </w:p>
     <w:p>
@@ -7225,7 +7143,16 @@
         <w:jc w:val="both"/>
       </w:pPr>
       <w:r>
-        <w:t>Se encontrar algum problema técnico, informar um administrador para que este possa contactar a equipa de desenvolvimento do projeto</w:t>
+        <w:t xml:space="preserve">Após encontrar um problema técnico </w:t>
+      </w:r>
+      <w:r>
+        <w:t>informar um administrador</w:t>
+      </w:r>
+      <w:r>
+        <w:t xml:space="preserve"> imediatamente</w:t>
+      </w:r>
+      <w:r>
+        <w:t xml:space="preserve"> para que este possa contactar a equipa de desenvolvimento do projeto</w:t>
       </w:r>
     </w:p>
     <w:p>
@@ -7239,7 +7166,124 @@
         <w:jc w:val="both"/>
       </w:pPr>
       <w:r>
-        <w:t>Em caso de algum problema de conexão com um dos servidores, contactar a equipa de manutenção.</w:t>
+        <w:t>Caso aconteçam erros de</w:t>
+      </w:r>
+      <w:r>
+        <w:t xml:space="preserve"> conexão com </w:t>
+      </w:r>
+      <w:r>
+        <w:t xml:space="preserve">os </w:t>
+      </w:r>
+      <w:r>
+        <w:t>servidores, contactar a equipa de manutenção.</w:t>
+      </w:r>
+    </w:p>
+    <w:p>
+      <w:r>
+        <w:br w:type="page"/>
+      </w:r>
+    </w:p>
+    <w:p>
+      <w:pPr>
+        <w:pStyle w:val="Ttulo1"/>
+        <w:shd w:val="clear" w:color="auto" w:fill="F2F2F2" w:themeFill="background1" w:themeFillShade="F2"/>
+        <w:rPr>
+          <w:rFonts w:asciiTheme="minorHAnsi" w:hAnsiTheme="minorHAnsi" w:cstheme="minorBidi"/>
+          <w:b/>
+          <w:bCs/>
+          <w:color w:val="auto"/>
+          <w:sz w:val="28"/>
+          <w:szCs w:val="28"/>
+        </w:rPr>
+      </w:pPr>
+      <w:r>
+        <w:rPr>
+          <w:rFonts w:asciiTheme="minorHAnsi" w:hAnsiTheme="minorHAnsi" w:cstheme="minorBidi"/>
+          <w:b/>
+          <w:bCs/>
+          <w:color w:val="auto"/>
+          <w:sz w:val="28"/>
+          <w:szCs w:val="28"/>
+        </w:rPr>
+        <w:lastRenderedPageBreak/>
+        <w:t>6</w:t>
+      </w:r>
+      <w:r>
+        <w:rPr>
+          <w:rFonts w:asciiTheme="minorHAnsi" w:hAnsiTheme="minorHAnsi" w:cstheme="minorBidi"/>
+          <w:b/>
+          <w:bCs/>
+          <w:color w:val="auto"/>
+          <w:sz w:val="28"/>
+          <w:szCs w:val="28"/>
+        </w:rPr>
+        <w:t xml:space="preserve">- </w:t>
+      </w:r>
+      <w:r>
+        <w:rPr>
+          <w:rFonts w:asciiTheme="minorHAnsi" w:hAnsiTheme="minorHAnsi" w:cstheme="minorBidi"/>
+          <w:b/>
+          <w:bCs/>
+          <w:color w:val="auto"/>
+          <w:sz w:val="28"/>
+          <w:szCs w:val="28"/>
+        </w:rPr>
+        <w:t xml:space="preserve">US </w:t>
+      </w:r>
+      <w:r>
+        <w:rPr>
+          <w:rFonts w:asciiTheme="minorHAnsi" w:hAnsiTheme="minorHAnsi" w:cstheme="minorBidi"/>
+          <w:b/>
+          <w:bCs/>
+          <w:color w:val="auto"/>
+          <w:sz w:val="28"/>
+          <w:szCs w:val="28"/>
+        </w:rPr>
+        <w:t>920</w:t>
+      </w:r>
+      <w:r>
+        <w:rPr>
+          <w:rFonts w:asciiTheme="minorHAnsi" w:hAnsiTheme="minorHAnsi" w:cstheme="minorBidi"/>
+          <w:b/>
+          <w:bCs/>
+          <w:color w:val="auto"/>
+          <w:sz w:val="28"/>
+          <w:szCs w:val="28"/>
+        </w:rPr>
+        <w:t xml:space="preserve"> </w:t>
+      </w:r>
+      <w:r>
+        <w:rPr>
+          <w:rFonts w:asciiTheme="minorHAnsi" w:hAnsiTheme="minorHAnsi" w:cstheme="minorBidi"/>
+          <w:b/>
+          <w:bCs/>
+          <w:color w:val="auto"/>
+          <w:sz w:val="24"/>
+          <w:szCs w:val="24"/>
+        </w:rPr>
+        <w:t>(</w:t>
+      </w:r>
+      <w:r>
+        <w:rPr>
+          <w:rFonts w:asciiTheme="minorHAnsi" w:hAnsiTheme="minorHAnsi" w:cstheme="minorBidi"/>
+          <w:b/>
+          <w:bCs/>
+          <w:color w:val="auto"/>
+          <w:sz w:val="24"/>
+          <w:szCs w:val="24"/>
+        </w:rPr>
+        <w:t>Jorge Lima</w:t>
+      </w:r>
+      <w:r>
+        <w:rPr>
+          <w:rFonts w:asciiTheme="minorHAnsi" w:hAnsiTheme="minorHAnsi" w:cstheme="minorBidi"/>
+          <w:b/>
+          <w:bCs/>
+          <w:color w:val="auto"/>
+          <w:sz w:val="24"/>
+          <w:szCs w:val="24"/>
+        </w:rPr>
+        <w:t>)</w:t>
       </w:r>
     </w:p>
     <w:p>
@@ -7250,21 +7294,711 @@
     </w:p>
     <w:p>
       <w:pPr>
-        <w:spacing w:after="0" w:line="360" w:lineRule="auto"/>
-        <w:jc w:val="both"/>
-      </w:pPr>
-    </w:p>
-    <w:p>
-      <w:pPr>
-        <w:spacing w:after="0" w:line="360" w:lineRule="auto"/>
-        <w:jc w:val="both"/>
-      </w:pPr>
-    </w:p>
-    <w:p>
-      <w:pPr>
-        <w:spacing w:after="0" w:line="360" w:lineRule="auto"/>
-        <w:jc w:val="both"/>
-      </w:pPr>
+        <w:pStyle w:val="Ttulo2"/>
+        <w:shd w:val="clear" w:color="auto" w:fill="F2F2F2" w:themeFill="background1" w:themeFillShade="F2"/>
+        <w:rPr>
+          <w:rFonts w:asciiTheme="minorHAnsi" w:hAnsiTheme="minorHAnsi" w:cstheme="minorBidi"/>
+          <w:b/>
+          <w:bCs/>
+          <w:color w:val="auto"/>
+          <w:sz w:val="24"/>
+          <w:szCs w:val="24"/>
+        </w:rPr>
+      </w:pPr>
+      <w:r>
+        <w:rPr>
+          <w:rFonts w:asciiTheme="minorHAnsi" w:hAnsiTheme="minorHAnsi" w:cstheme="minorBidi"/>
+          <w:b/>
+          <w:bCs/>
+          <w:color w:val="auto"/>
+          <w:sz w:val="24"/>
+          <w:szCs w:val="24"/>
+        </w:rPr>
+        <w:t>6</w:t>
+      </w:r>
+      <w:r>
+        <w:rPr>
+          <w:rFonts w:asciiTheme="minorHAnsi" w:hAnsiTheme="minorHAnsi" w:cstheme="minorBidi"/>
+          <w:b/>
+          <w:bCs/>
+          <w:color w:val="auto"/>
+          <w:sz w:val="24"/>
+          <w:szCs w:val="24"/>
+        </w:rPr>
+        <w:t>.</w:t>
+      </w:r>
+      <w:r>
+        <w:rPr>
+          <w:rFonts w:asciiTheme="minorHAnsi" w:hAnsiTheme="minorHAnsi" w:cstheme="minorBidi"/>
+          <w:b/>
+          <w:bCs/>
+          <w:color w:val="auto"/>
+          <w:sz w:val="24"/>
+          <w:szCs w:val="24"/>
+        </w:rPr>
+        <w:t>1</w:t>
+      </w:r>
+      <w:r>
+        <w:rPr>
+          <w:rFonts w:asciiTheme="minorHAnsi" w:hAnsiTheme="minorHAnsi" w:cstheme="minorBidi"/>
+          <w:b/>
+          <w:bCs/>
+          <w:color w:val="auto"/>
+          <w:sz w:val="24"/>
+          <w:szCs w:val="24"/>
+        </w:rPr>
+        <w:t xml:space="preserve">. </w:t>
+      </w:r>
+      <w:r>
+        <w:rPr>
+          <w:rFonts w:asciiTheme="minorHAnsi" w:hAnsiTheme="minorHAnsi" w:cstheme="minorBidi"/>
+          <w:b/>
+          <w:bCs/>
+          <w:color w:val="auto"/>
+          <w:sz w:val="24"/>
+          <w:szCs w:val="24"/>
+        </w:rPr>
+        <w:t>Atualizações</w:t>
+      </w:r>
+    </w:p>
+    <w:p/>
+    <w:p>
+      <w:r>
+        <w:t xml:space="preserve">O primeiro passo é verificar se existem atualizações necessárias e se o </w:t>
+      </w:r>
+      <w:r>
+        <w:t>serviço</w:t>
+      </w:r>
+      <w:r>
+        <w:t xml:space="preserve"> NFS está instalado.</w:t>
+      </w:r>
+    </w:p>
+    <w:p>
+      <w:pPr>
+        <w:rPr>
+          <w:highlight w:val="lightGray"/>
+        </w:rPr>
+      </w:pPr>
+      <w:r>
+        <w:tab/>
+      </w:r>
+      <w:proofErr w:type="spellStart"/>
+      <w:r>
+        <w:rPr>
+          <w:highlight w:val="lightGray"/>
+        </w:rPr>
+        <w:t>sudo</w:t>
+      </w:r>
+      <w:proofErr w:type="spellEnd"/>
+      <w:r>
+        <w:rPr>
+          <w:highlight w:val="lightGray"/>
+        </w:rPr>
+        <w:t xml:space="preserve"> </w:t>
+      </w:r>
+      <w:proofErr w:type="spellStart"/>
+      <w:r>
+        <w:rPr>
+          <w:highlight w:val="lightGray"/>
+        </w:rPr>
+        <w:t>apt</w:t>
+      </w:r>
+      <w:proofErr w:type="spellEnd"/>
+      <w:r>
+        <w:rPr>
+          <w:highlight w:val="lightGray"/>
+        </w:rPr>
+        <w:t xml:space="preserve"> </w:t>
+      </w:r>
+      <w:proofErr w:type="spellStart"/>
+      <w:r>
+        <w:rPr>
+          <w:highlight w:val="lightGray"/>
+        </w:rPr>
+        <w:t>update</w:t>
+      </w:r>
+      <w:proofErr w:type="spellEnd"/>
+    </w:p>
+    <w:p>
+      <w:pPr>
+        <w:ind w:firstLine="708"/>
+        <w:rPr>
+          <w:highlight w:val="lightGray"/>
+        </w:rPr>
+      </w:pPr>
+      <w:proofErr w:type="spellStart"/>
+      <w:r>
+        <w:rPr>
+          <w:highlight w:val="lightGray"/>
+        </w:rPr>
+        <w:t>sudo</w:t>
+      </w:r>
+      <w:proofErr w:type="spellEnd"/>
+      <w:r>
+        <w:rPr>
+          <w:highlight w:val="lightGray"/>
+        </w:rPr>
+        <w:t xml:space="preserve"> </w:t>
+      </w:r>
+      <w:proofErr w:type="spellStart"/>
+      <w:r>
+        <w:rPr>
+          <w:highlight w:val="lightGray"/>
+        </w:rPr>
+        <w:t>apt</w:t>
+      </w:r>
+      <w:proofErr w:type="spellEnd"/>
+      <w:r>
+        <w:rPr>
+          <w:highlight w:val="lightGray"/>
+        </w:rPr>
+        <w:t xml:space="preserve"> upgrade</w:t>
+      </w:r>
+    </w:p>
+    <w:p>
+      <w:pPr>
+        <w:ind w:firstLine="708"/>
+      </w:pPr>
+      <w:proofErr w:type="spellStart"/>
+      <w:r>
+        <w:rPr>
+          <w:highlight w:val="lightGray"/>
+        </w:rPr>
+        <w:t>sudo</w:t>
+      </w:r>
+      <w:proofErr w:type="spellEnd"/>
+      <w:r>
+        <w:rPr>
+          <w:highlight w:val="lightGray"/>
+        </w:rPr>
+        <w:t xml:space="preserve"> </w:t>
+      </w:r>
+      <w:proofErr w:type="spellStart"/>
+      <w:r>
+        <w:rPr>
+          <w:highlight w:val="lightGray"/>
+        </w:rPr>
+        <w:t>apt</w:t>
+      </w:r>
+      <w:proofErr w:type="spellEnd"/>
+      <w:r>
+        <w:rPr>
+          <w:highlight w:val="lightGray"/>
+        </w:rPr>
+        <w:t xml:space="preserve"> </w:t>
+      </w:r>
+      <w:proofErr w:type="spellStart"/>
+      <w:r>
+        <w:rPr>
+          <w:highlight w:val="lightGray"/>
+        </w:rPr>
+        <w:t>install</w:t>
+      </w:r>
+      <w:proofErr w:type="spellEnd"/>
+      <w:r>
+        <w:rPr>
+          <w:highlight w:val="lightGray"/>
+        </w:rPr>
+        <w:t xml:space="preserve"> </w:t>
+      </w:r>
+      <w:proofErr w:type="spellStart"/>
+      <w:r>
+        <w:rPr>
+          <w:highlight w:val="lightGray"/>
+        </w:rPr>
+        <w:t>nfs</w:t>
+      </w:r>
+      <w:proofErr w:type="spellEnd"/>
+      <w:r>
+        <w:rPr>
+          <w:highlight w:val="lightGray"/>
+        </w:rPr>
+        <w:t>-</w:t>
+      </w:r>
+      <w:proofErr w:type="spellStart"/>
+      <w:r>
+        <w:rPr>
+          <w:highlight w:val="lightGray"/>
+        </w:rPr>
+        <w:t>kernel</w:t>
+      </w:r>
+      <w:proofErr w:type="spellEnd"/>
+      <w:r>
+        <w:rPr>
+          <w:highlight w:val="lightGray"/>
+        </w:rPr>
+        <w:t>-server</w:t>
+      </w:r>
+    </w:p>
+    <w:p/>
+    <w:p>
+      <w:pPr>
+        <w:pStyle w:val="Ttulo2"/>
+        <w:shd w:val="clear" w:color="auto" w:fill="F2F2F2" w:themeFill="background1" w:themeFillShade="F2"/>
+        <w:rPr>
+          <w:rFonts w:asciiTheme="minorHAnsi" w:hAnsiTheme="minorHAnsi" w:cstheme="minorBidi"/>
+          <w:b/>
+          <w:bCs/>
+          <w:color w:val="auto"/>
+          <w:sz w:val="24"/>
+          <w:szCs w:val="24"/>
+        </w:rPr>
+      </w:pPr>
+      <w:r>
+        <w:rPr>
+          <w:rFonts w:asciiTheme="minorHAnsi" w:hAnsiTheme="minorHAnsi" w:cstheme="minorBidi"/>
+          <w:b/>
+          <w:bCs/>
+          <w:color w:val="auto"/>
+          <w:sz w:val="24"/>
+          <w:szCs w:val="24"/>
+        </w:rPr>
+        <w:t>6</w:t>
+      </w:r>
+      <w:r>
+        <w:rPr>
+          <w:rFonts w:asciiTheme="minorHAnsi" w:hAnsiTheme="minorHAnsi" w:cstheme="minorBidi"/>
+          <w:b/>
+          <w:bCs/>
+          <w:color w:val="auto"/>
+          <w:sz w:val="24"/>
+          <w:szCs w:val="24"/>
+        </w:rPr>
+        <w:t>.</w:t>
+      </w:r>
+      <w:r>
+        <w:rPr>
+          <w:rFonts w:asciiTheme="minorHAnsi" w:hAnsiTheme="minorHAnsi" w:cstheme="minorBidi"/>
+          <w:b/>
+          <w:bCs/>
+          <w:color w:val="auto"/>
+          <w:sz w:val="24"/>
+          <w:szCs w:val="24"/>
+        </w:rPr>
+        <w:t>2</w:t>
+      </w:r>
+      <w:r>
+        <w:rPr>
+          <w:rFonts w:asciiTheme="minorHAnsi" w:hAnsiTheme="minorHAnsi" w:cstheme="minorBidi"/>
+          <w:b/>
+          <w:bCs/>
+          <w:color w:val="auto"/>
+          <w:sz w:val="24"/>
+          <w:szCs w:val="24"/>
+        </w:rPr>
+        <w:t xml:space="preserve">. </w:t>
+      </w:r>
+      <w:r>
+        <w:rPr>
+          <w:rFonts w:asciiTheme="minorHAnsi" w:hAnsiTheme="minorHAnsi" w:cstheme="minorBidi"/>
+          <w:b/>
+          <w:bCs/>
+          <w:color w:val="auto"/>
+          <w:sz w:val="24"/>
+          <w:szCs w:val="24"/>
+        </w:rPr>
+        <w:t>Partilha do diretório</w:t>
+      </w:r>
+    </w:p>
+    <w:p/>
+    <w:p>
+      <w:r>
+        <w:t>É necessário criar o diretório a ser partilhado</w:t>
+      </w:r>
+    </w:p>
+    <w:p>
+      <w:r>
+        <w:tab/>
+      </w:r>
+      <w:proofErr w:type="spellStart"/>
+      <w:r>
+        <w:rPr>
+          <w:highlight w:val="lightGray"/>
+        </w:rPr>
+        <w:t>sudo</w:t>
+      </w:r>
+      <w:proofErr w:type="spellEnd"/>
+      <w:r>
+        <w:rPr>
+          <w:highlight w:val="lightGray"/>
+        </w:rPr>
+        <w:t xml:space="preserve"> </w:t>
+      </w:r>
+      <w:proofErr w:type="spellStart"/>
+      <w:r>
+        <w:rPr>
+          <w:highlight w:val="lightGray"/>
+        </w:rPr>
+        <w:t>mkdir</w:t>
+      </w:r>
+      <w:proofErr w:type="spellEnd"/>
+      <w:r>
+        <w:rPr>
+          <w:highlight w:val="lightGray"/>
+        </w:rPr>
+        <w:t xml:space="preserve"> -p /</w:t>
+      </w:r>
+      <w:proofErr w:type="spellStart"/>
+      <w:r>
+        <w:rPr>
+          <w:highlight w:val="lightGray"/>
+        </w:rPr>
+        <w:t>shareFiles</w:t>
+      </w:r>
+      <w:proofErr w:type="spellEnd"/>
+    </w:p>
+    <w:p>
+      <w:r>
+        <w:t>E depois é necessário editar as permissões no ficheiro ‘</w:t>
+      </w:r>
+      <w:r>
+        <w:t>/</w:t>
+      </w:r>
+      <w:proofErr w:type="spellStart"/>
+      <w:r>
+        <w:t>etc</w:t>
+      </w:r>
+      <w:proofErr w:type="spellEnd"/>
+      <w:r>
+        <w:t>/</w:t>
+      </w:r>
+      <w:proofErr w:type="spellStart"/>
+      <w:r>
+        <w:t>exports</w:t>
+      </w:r>
+      <w:proofErr w:type="spellEnd"/>
+      <w:r>
+        <w:t>’</w:t>
+      </w:r>
+    </w:p>
+    <w:p>
+      <w:r>
+        <w:tab/>
+      </w:r>
+      <w:r>
+        <w:rPr>
+          <w:highlight w:val="lightGray"/>
+        </w:rPr>
+        <w:t>/</w:t>
+      </w:r>
+      <w:proofErr w:type="spellStart"/>
+      <w:r>
+        <w:rPr>
+          <w:highlight w:val="lightGray"/>
+        </w:rPr>
+        <w:t>shareFiles</w:t>
+      </w:r>
+      <w:proofErr w:type="spellEnd"/>
+      <w:r>
+        <w:rPr>
+          <w:highlight w:val="lightGray"/>
+        </w:rPr>
+        <w:t xml:space="preserve"> *(</w:t>
+      </w:r>
+      <w:proofErr w:type="spellStart"/>
+      <w:r>
+        <w:rPr>
+          <w:highlight w:val="lightGray"/>
+        </w:rPr>
+        <w:t>rw,sync,no_subtree_check</w:t>
+      </w:r>
+      <w:proofErr w:type="spellEnd"/>
+      <w:r>
+        <w:rPr>
+          <w:highlight w:val="lightGray"/>
+        </w:rPr>
+        <w:t>)</w:t>
+      </w:r>
+    </w:p>
+    <w:p>
+      <w:r>
+        <w:t>Descrição das opções utilizadas:</w:t>
+      </w:r>
+    </w:p>
+    <w:p>
+      <w:pPr>
+        <w:pStyle w:val="PargrafodaLista"/>
+        <w:numPr>
+          <w:ilvl w:val="0"/>
+          <w:numId w:val="15"/>
+        </w:numPr>
+      </w:pPr>
+      <w:r>
+        <w:t>“</w:t>
+      </w:r>
+      <w:r>
+        <w:t>*</w:t>
+      </w:r>
+      <w:r>
+        <w:t>”</w:t>
+      </w:r>
+      <w:r>
+        <w:t xml:space="preserve">: Permite acesso a qualquer </w:t>
+      </w:r>
+      <w:proofErr w:type="spellStart"/>
+      <w:r>
+        <w:t>host</w:t>
+      </w:r>
+      <w:proofErr w:type="spellEnd"/>
+      <w:r>
+        <w:t>.</w:t>
+      </w:r>
+    </w:p>
+    <w:p>
+      <w:pPr>
+        <w:pStyle w:val="PargrafodaLista"/>
+        <w:numPr>
+          <w:ilvl w:val="0"/>
+          <w:numId w:val="15"/>
+        </w:numPr>
+      </w:pPr>
+      <w:r>
+        <w:t>“</w:t>
+      </w:r>
+      <w:proofErr w:type="spellStart"/>
+      <w:r>
+        <w:t>r</w:t>
+      </w:r>
+      <w:r>
+        <w:t>w</w:t>
+      </w:r>
+      <w:proofErr w:type="spellEnd"/>
+      <w:r>
+        <w:t>”</w:t>
+      </w:r>
+      <w:r>
+        <w:t>: Permite leitura e escrita.</w:t>
+      </w:r>
+    </w:p>
+    <w:p>
+      <w:pPr>
+        <w:pStyle w:val="PargrafodaLista"/>
+        <w:numPr>
+          <w:ilvl w:val="0"/>
+          <w:numId w:val="15"/>
+        </w:numPr>
+      </w:pPr>
+      <w:r>
+        <w:t>“</w:t>
+      </w:r>
+      <w:proofErr w:type="spellStart"/>
+      <w:r>
+        <w:t>sync</w:t>
+      </w:r>
+      <w:proofErr w:type="spellEnd"/>
+      <w:r>
+        <w:t>”</w:t>
+      </w:r>
+      <w:r>
+        <w:t>: Garante a gravação síncrona nos discos.</w:t>
+      </w:r>
+    </w:p>
+    <w:p>
+      <w:pPr>
+        <w:pStyle w:val="PargrafodaLista"/>
+        <w:numPr>
+          <w:ilvl w:val="0"/>
+          <w:numId w:val="15"/>
+        </w:numPr>
+      </w:pPr>
+      <w:r>
+        <w:t>“</w:t>
+      </w:r>
+      <w:proofErr w:type="spellStart"/>
+      <w:r>
+        <w:t>no_subtree_check</w:t>
+      </w:r>
+      <w:proofErr w:type="spellEnd"/>
+      <w:r>
+        <w:t>”</w:t>
+      </w:r>
+      <w:r>
+        <w:t>: Melhora o desempenho.</w:t>
+      </w:r>
+    </w:p>
+    <w:p/>
+    <w:p>
+      <w:pPr>
+        <w:pStyle w:val="Ttulo2"/>
+        <w:shd w:val="clear" w:color="auto" w:fill="F2F2F2" w:themeFill="background1" w:themeFillShade="F2"/>
+        <w:rPr>
+          <w:rFonts w:asciiTheme="minorHAnsi" w:hAnsiTheme="minorHAnsi" w:cstheme="minorBidi"/>
+          <w:b/>
+          <w:bCs/>
+          <w:color w:val="auto"/>
+          <w:sz w:val="24"/>
+          <w:szCs w:val="24"/>
+        </w:rPr>
+      </w:pPr>
+      <w:r>
+        <w:rPr>
+          <w:rFonts w:asciiTheme="minorHAnsi" w:hAnsiTheme="minorHAnsi" w:cstheme="minorBidi"/>
+          <w:b/>
+          <w:bCs/>
+          <w:color w:val="auto"/>
+          <w:sz w:val="24"/>
+          <w:szCs w:val="24"/>
+        </w:rPr>
+        <w:t>6</w:t>
+      </w:r>
+      <w:r>
+        <w:rPr>
+          <w:rFonts w:asciiTheme="minorHAnsi" w:hAnsiTheme="minorHAnsi" w:cstheme="minorBidi"/>
+          <w:b/>
+          <w:bCs/>
+          <w:color w:val="auto"/>
+          <w:sz w:val="24"/>
+          <w:szCs w:val="24"/>
+        </w:rPr>
+        <w:t>.</w:t>
+      </w:r>
+      <w:r>
+        <w:rPr>
+          <w:rFonts w:asciiTheme="minorHAnsi" w:hAnsiTheme="minorHAnsi" w:cstheme="minorBidi"/>
+          <w:b/>
+          <w:bCs/>
+          <w:color w:val="auto"/>
+          <w:sz w:val="24"/>
+          <w:szCs w:val="24"/>
+        </w:rPr>
+        <w:t>2</w:t>
+      </w:r>
+      <w:r>
+        <w:rPr>
+          <w:rFonts w:asciiTheme="minorHAnsi" w:hAnsiTheme="minorHAnsi" w:cstheme="minorBidi"/>
+          <w:b/>
+          <w:bCs/>
+          <w:color w:val="auto"/>
+          <w:sz w:val="24"/>
+          <w:szCs w:val="24"/>
+        </w:rPr>
+        <w:t xml:space="preserve">. </w:t>
+      </w:r>
+      <w:r>
+        <w:rPr>
+          <w:rFonts w:asciiTheme="minorHAnsi" w:hAnsiTheme="minorHAnsi" w:cstheme="minorBidi"/>
+          <w:b/>
+          <w:bCs/>
+          <w:color w:val="auto"/>
+          <w:sz w:val="24"/>
+          <w:szCs w:val="24"/>
+        </w:rPr>
+        <w:t xml:space="preserve">Reiniciar o </w:t>
+      </w:r>
+      <w:r>
+        <w:rPr>
+          <w:rFonts w:asciiTheme="minorHAnsi" w:hAnsiTheme="minorHAnsi" w:cstheme="minorBidi"/>
+          <w:b/>
+          <w:bCs/>
+          <w:color w:val="auto"/>
+          <w:sz w:val="24"/>
+          <w:szCs w:val="24"/>
+        </w:rPr>
+        <w:t xml:space="preserve">serviço </w:t>
+      </w:r>
+      <w:r>
+        <w:rPr>
+          <w:rFonts w:asciiTheme="minorHAnsi" w:hAnsiTheme="minorHAnsi" w:cstheme="minorBidi"/>
+          <w:b/>
+          <w:bCs/>
+          <w:color w:val="auto"/>
+          <w:sz w:val="24"/>
+          <w:szCs w:val="24"/>
+        </w:rPr>
+        <w:t>NFS</w:t>
+      </w:r>
+    </w:p>
+    <w:p/>
+    <w:p>
+      <w:r>
+        <w:t xml:space="preserve">Após criar o diretório e definir as permissões é necessário reiniciar o </w:t>
+      </w:r>
+      <w:r>
+        <w:t xml:space="preserve">serviço </w:t>
+      </w:r>
+      <w:r>
+        <w:t>NFS</w:t>
+      </w:r>
+    </w:p>
+    <w:p>
+      <w:pPr>
+        <w:ind w:firstLine="708"/>
+      </w:pPr>
+      <w:proofErr w:type="spellStart"/>
+      <w:r>
+        <w:rPr>
+          <w:highlight w:val="lightGray"/>
+        </w:rPr>
+        <w:t>sudo</w:t>
+      </w:r>
+      <w:proofErr w:type="spellEnd"/>
+      <w:r>
+        <w:rPr>
+          <w:highlight w:val="lightGray"/>
+        </w:rPr>
+        <w:t xml:space="preserve"> </w:t>
+      </w:r>
+      <w:proofErr w:type="spellStart"/>
+      <w:r>
+        <w:rPr>
+          <w:highlight w:val="lightGray"/>
+        </w:rPr>
+        <w:t>systemctl</w:t>
+      </w:r>
+      <w:proofErr w:type="spellEnd"/>
+      <w:r>
+        <w:rPr>
+          <w:highlight w:val="lightGray"/>
+        </w:rPr>
+        <w:t xml:space="preserve"> </w:t>
+      </w:r>
+      <w:proofErr w:type="spellStart"/>
+      <w:r>
+        <w:rPr>
+          <w:highlight w:val="lightGray"/>
+        </w:rPr>
+        <w:t>restart</w:t>
+      </w:r>
+      <w:proofErr w:type="spellEnd"/>
+      <w:r>
+        <w:rPr>
+          <w:highlight w:val="lightGray"/>
+        </w:rPr>
+        <w:t xml:space="preserve"> </w:t>
+      </w:r>
+      <w:proofErr w:type="spellStart"/>
+      <w:r>
+        <w:rPr>
+          <w:highlight w:val="lightGray"/>
+        </w:rPr>
+        <w:t>nfs</w:t>
+      </w:r>
+      <w:proofErr w:type="spellEnd"/>
+      <w:r>
+        <w:rPr>
+          <w:highlight w:val="lightGray"/>
+        </w:rPr>
+        <w:t>-</w:t>
+      </w:r>
+      <w:proofErr w:type="spellStart"/>
+      <w:r>
+        <w:rPr>
+          <w:highlight w:val="lightGray"/>
+        </w:rPr>
+        <w:t>kernel</w:t>
+      </w:r>
+      <w:proofErr w:type="spellEnd"/>
+      <w:r>
+        <w:rPr>
+          <w:highlight w:val="lightGray"/>
+        </w:rPr>
+        <w:t>-server</w:t>
+      </w:r>
+    </w:p>
+    <w:p>
+      <w:r>
+        <w:br w:type="page"/>
+      </w:r>
     </w:p>
     <w:p>
       <w:pPr>
@@ -7625,40 +8359,7 @@
           <w:sz w:val="24"/>
           <w:szCs w:val="24"/>
         </w:rPr>
-        <w:t>9.1-</w:t>
-      </w:r>
-      <w:r>
-        <w:rPr>
-          <w:rFonts w:asciiTheme="minorHAnsi" w:hAnsiTheme="minorHAnsi" w:cstheme="minorBidi"/>
-          <w:b/>
-          <w:bCs/>
-          <w:color w:val="auto"/>
-          <w:sz w:val="24"/>
-          <w:szCs w:val="24"/>
-        </w:rPr>
-        <w:t xml:space="preserve">Objetivo Final- </w:t>
-      </w:r>
-      <w:r>
-        <w:rPr>
-          <w:rFonts w:asciiTheme="minorHAnsi" w:hAnsiTheme="minorHAnsi" w:cstheme="minorBidi"/>
-          <w:b/>
-          <w:bCs/>
-          <w:color w:val="auto"/>
-          <w:sz w:val="24"/>
-          <w:szCs w:val="24"/>
-        </w:rPr>
-        <w:t>Limitar o tempo de vida dos backups a 7 dias</w:t>
-      </w:r>
-      <w:r>
-        <w:rPr>
-          <w:rFonts w:asciiTheme="minorHAnsi" w:hAnsiTheme="minorHAnsi" w:cstheme="minorBidi"/>
-          <w:b/>
-          <w:bCs/>
-          <w:color w:val="auto"/>
-          <w:sz w:val="24"/>
-          <w:szCs w:val="24"/>
-        </w:rPr>
-        <w:t>.</w:t>
+        <w:t>9.1-Objetivo Final- Limitar o tempo de vida dos backups a 7 dias.</w:t>
       </w:r>
     </w:p>
     <w:p/>
@@ -7668,7 +8369,7 @@
           <w:noProof/>
         </w:rPr>
         <w:drawing>
-          <wp:anchor distT="0" distB="0" distL="114300" distR="114300" simplePos="0" relativeHeight="251661312" behindDoc="1" locked="0" layoutInCell="1" allowOverlap="1" wp14:anchorId="3F84D345" wp14:editId="7C753F5E">
+          <wp:anchor distT="0" distB="0" distL="114300" distR="114300" simplePos="0" relativeHeight="251661312" behindDoc="1" locked="0" layoutInCell="1" allowOverlap="1" wp14:anchorId="3F84D345" wp14:editId="64FC597C">
             <wp:simplePos x="0" y="0"/>
             <wp:positionH relativeFrom="column">
               <wp:posOffset>-127000</wp:posOffset>
@@ -8353,6 +9054,119 @@
     </w:lvl>
   </w:abstractNum>
   <w:abstractNum w:abstractNumId="3" w15:restartNumberingAfterBreak="0">
+    <w:nsid w:val="235F3135"/>
+    <w:multiLevelType w:val="hybridMultilevel"/>
+    <w:tmpl w:val="DEDE782E"/>
+    <w:lvl w:ilvl="0" w:tplc="08160001">
+      <w:start w:val="1"/>
+      <w:numFmt w:val="bullet"/>
+      <w:lvlText w:val=""/>
+      <w:lvlJc w:val="left"/>
+      <w:pPr>
+        <w:ind w:left="1428" w:hanging="360"/>
+      </w:pPr>
+      <w:rPr>
+        <w:rFonts w:ascii="Symbol" w:hAnsi="Symbol" w:hint="default"/>
+      </w:rPr>
+    </w:lvl>
+    <w:lvl w:ilvl="1" w:tplc="08160003" w:tentative="1">
+      <w:start w:val="1"/>
+      <w:numFmt w:val="bullet"/>
+      <w:lvlText w:val="o"/>
+      <w:lvlJc w:val="left"/>
+      <w:pPr>
+        <w:ind w:left="2148" w:hanging="360"/>
+      </w:pPr>
+      <w:rPr>
+        <w:rFonts w:ascii="Courier New" w:hAnsi="Courier New" w:cs="Courier New" w:hint="default"/>
+      </w:rPr>
+    </w:lvl>
+    <w:lvl w:ilvl="2" w:tplc="08160005" w:tentative="1">
+      <w:start w:val="1"/>
+      <w:numFmt w:val="bullet"/>
+      <w:lvlText w:val=""/>
+      <w:lvlJc w:val="left"/>
+      <w:pPr>
+        <w:ind w:left="2868" w:hanging="360"/>
+      </w:pPr>
+      <w:rPr>
+        <w:rFonts w:ascii="Wingdings" w:hAnsi="Wingdings" w:hint="default"/>
+      </w:rPr>
+    </w:lvl>
+    <w:lvl w:ilvl="3" w:tplc="08160001" w:tentative="1">
+      <w:start w:val="1"/>
+      <w:numFmt w:val="bullet"/>
+      <w:lvlText w:val=""/>
+      <w:lvlJc w:val="left"/>
+      <w:pPr>
+        <w:ind w:left="3588" w:hanging="360"/>
+      </w:pPr>
+      <w:rPr>
+        <w:rFonts w:ascii="Symbol" w:hAnsi="Symbol" w:hint="default"/>
+      </w:rPr>
+    </w:lvl>
+    <w:lvl w:ilvl="4" w:tplc="08160003" w:tentative="1">
+      <w:start w:val="1"/>
+      <w:numFmt w:val="bullet"/>
+      <w:lvlText w:val="o"/>
+      <w:lvlJc w:val="left"/>
+      <w:pPr>
+        <w:ind w:left="4308" w:hanging="360"/>
+      </w:pPr>
+      <w:rPr>
+        <w:rFonts w:ascii="Courier New" w:hAnsi="Courier New" w:cs="Courier New" w:hint="default"/>
+      </w:rPr>
+    </w:lvl>
+    <w:lvl w:ilvl="5" w:tplc="08160005" w:tentative="1">
+      <w:start w:val="1"/>
+      <w:numFmt w:val="bullet"/>
+      <w:lvlText w:val=""/>
+      <w:lvlJc w:val="left"/>
+      <w:pPr>
+        <w:ind w:left="5028" w:hanging="360"/>
+      </w:pPr>
+      <w:rPr>
+        <w:rFonts w:ascii="Wingdings" w:hAnsi="Wingdings" w:hint="default"/>
+      </w:rPr>
+    </w:lvl>
+    <w:lvl w:ilvl="6" w:tplc="08160001" w:tentative="1">
+      <w:start w:val="1"/>
+      <w:numFmt w:val="bullet"/>
+      <w:lvlText w:val=""/>
+      <w:lvlJc w:val="left"/>
+      <w:pPr>
+        <w:ind w:left="5748" w:hanging="360"/>
+      </w:pPr>
+      <w:rPr>
+        <w:rFonts w:ascii="Symbol" w:hAnsi="Symbol" w:hint="default"/>
+      </w:rPr>
+    </w:lvl>
+    <w:lvl w:ilvl="7" w:tplc="08160003" w:tentative="1">
+      <w:start w:val="1"/>
+      <w:numFmt w:val="bullet"/>
+      <w:lvlText w:val="o"/>
+      <w:lvlJc w:val="left"/>
+      <w:pPr>
+        <w:ind w:left="6468" w:hanging="360"/>
+      </w:pPr>
+      <w:rPr>
+        <w:rFonts w:ascii="Courier New" w:hAnsi="Courier New" w:cs="Courier New" w:hint="default"/>
+      </w:rPr>
+    </w:lvl>
+    <w:lvl w:ilvl="8" w:tplc="08160005" w:tentative="1">
+      <w:start w:val="1"/>
+      <w:numFmt w:val="bullet"/>
+      <w:lvlText w:val=""/>
+      <w:lvlJc w:val="left"/>
+      <w:pPr>
+        <w:ind w:left="7188" w:hanging="360"/>
+      </w:pPr>
+      <w:rPr>
+        <w:rFonts w:ascii="Wingdings" w:hAnsi="Wingdings" w:hint="default"/>
+      </w:rPr>
+    </w:lvl>
+  </w:abstractNum>
+  <w:abstractNum w:abstractNumId="4" w15:restartNumberingAfterBreak="0">
     <w:nsid w:val="27F52456"/>
     <w:multiLevelType w:val="hybridMultilevel"/>
     <w:tmpl w:val="5E42A63A"/>
@@ -8465,7 +9279,7 @@
       </w:rPr>
     </w:lvl>
   </w:abstractNum>
-  <w:abstractNum w:abstractNumId="4" w15:restartNumberingAfterBreak="0">
+  <w:abstractNum w:abstractNumId="5" w15:restartNumberingAfterBreak="0">
     <w:nsid w:val="2BED6327"/>
     <w:multiLevelType w:val="multilevel"/>
     <w:tmpl w:val="449ECFEE"/>
@@ -8578,7 +9392,7 @@
       </w:pPr>
     </w:lvl>
   </w:abstractNum>
-  <w:abstractNum w:abstractNumId="5" w15:restartNumberingAfterBreak="0">
+  <w:abstractNum w:abstractNumId="6" w15:restartNumberingAfterBreak="0">
     <w:nsid w:val="2F8662F2"/>
     <w:multiLevelType w:val="hybridMultilevel"/>
     <w:tmpl w:val="5052EC68"/>
@@ -8691,7 +9505,7 @@
       </w:rPr>
     </w:lvl>
   </w:abstractNum>
-  <w:abstractNum w:abstractNumId="6" w15:restartNumberingAfterBreak="0">
+  <w:abstractNum w:abstractNumId="7" w15:restartNumberingAfterBreak="0">
     <w:nsid w:val="318E54C8"/>
     <w:multiLevelType w:val="hybridMultilevel"/>
     <w:tmpl w:val="8AFC6D3A"/>
@@ -8804,7 +9618,7 @@
       </w:rPr>
     </w:lvl>
   </w:abstractNum>
-  <w:abstractNum w:abstractNumId="7" w15:restartNumberingAfterBreak="0">
+  <w:abstractNum w:abstractNumId="8" w15:restartNumberingAfterBreak="0">
     <w:nsid w:val="457B42E3"/>
     <w:multiLevelType w:val="hybridMultilevel"/>
     <w:tmpl w:val="9858DD94"/>
@@ -8917,7 +9731,7 @@
       </w:rPr>
     </w:lvl>
   </w:abstractNum>
-  <w:abstractNum w:abstractNumId="8" w15:restartNumberingAfterBreak="0">
+  <w:abstractNum w:abstractNumId="9" w15:restartNumberingAfterBreak="0">
     <w:nsid w:val="4F621CDF"/>
     <w:multiLevelType w:val="hybridMultilevel"/>
     <w:tmpl w:val="9230E836"/>
@@ -9030,7 +9844,7 @@
       </w:rPr>
     </w:lvl>
   </w:abstractNum>
-  <w:abstractNum w:abstractNumId="9" w15:restartNumberingAfterBreak="0">
+  <w:abstractNum w:abstractNumId="10" w15:restartNumberingAfterBreak="0">
     <w:nsid w:val="575F11AF"/>
     <w:multiLevelType w:val="multilevel"/>
     <w:tmpl w:val="18A4A82E"/>
@@ -9179,7 +9993,7 @@
       </w:rPr>
     </w:lvl>
   </w:abstractNum>
-  <w:abstractNum w:abstractNumId="10" w15:restartNumberingAfterBreak="0">
+  <w:abstractNum w:abstractNumId="11" w15:restartNumberingAfterBreak="0">
     <w:nsid w:val="76765462"/>
     <w:multiLevelType w:val="hybridMultilevel"/>
     <w:tmpl w:val="1332DB06"/>
@@ -9292,7 +10106,7 @@
       </w:rPr>
     </w:lvl>
   </w:abstractNum>
-  <w:abstractNum w:abstractNumId="11" w15:restartNumberingAfterBreak="0">
+  <w:abstractNum w:abstractNumId="12" w15:restartNumberingAfterBreak="0">
     <w:nsid w:val="7DE21F62"/>
     <w:multiLevelType w:val="hybridMultilevel"/>
     <w:tmpl w:val="42C8755A"/>
@@ -9405,7 +10219,120 @@
       </w:rPr>
     </w:lvl>
   </w:abstractNum>
-  <w:abstractNum w:abstractNumId="12" w15:restartNumberingAfterBreak="0">
+  <w:abstractNum w:abstractNumId="13" w15:restartNumberingAfterBreak="0">
+    <w:nsid w:val="7F1B130A"/>
+    <w:multiLevelType w:val="hybridMultilevel"/>
+    <w:tmpl w:val="3D00B6FC"/>
+    <w:lvl w:ilvl="0" w:tplc="08160001">
+      <w:start w:val="1"/>
+      <w:numFmt w:val="bullet"/>
+      <w:lvlText w:val=""/>
+      <w:lvlJc w:val="left"/>
+      <w:pPr>
+        <w:ind w:left="1425" w:hanging="360"/>
+      </w:pPr>
+      <w:rPr>
+        <w:rFonts w:ascii="Symbol" w:hAnsi="Symbol" w:hint="default"/>
+      </w:rPr>
+    </w:lvl>
+    <w:lvl w:ilvl="1" w:tplc="08160003" w:tentative="1">
+      <w:start w:val="1"/>
+      <w:numFmt w:val="bullet"/>
+      <w:lvlText w:val="o"/>
+      <w:lvlJc w:val="left"/>
+      <w:pPr>
+        <w:ind w:left="2145" w:hanging="360"/>
+      </w:pPr>
+      <w:rPr>
+        <w:rFonts w:ascii="Courier New" w:hAnsi="Courier New" w:cs="Courier New" w:hint="default"/>
+      </w:rPr>
+    </w:lvl>
+    <w:lvl w:ilvl="2" w:tplc="08160005" w:tentative="1">
+      <w:start w:val="1"/>
+      <w:numFmt w:val="bullet"/>
+      <w:lvlText w:val=""/>
+      <w:lvlJc w:val="left"/>
+      <w:pPr>
+        <w:ind w:left="2865" w:hanging="360"/>
+      </w:pPr>
+      <w:rPr>
+        <w:rFonts w:ascii="Wingdings" w:hAnsi="Wingdings" w:hint="default"/>
+      </w:rPr>
+    </w:lvl>
+    <w:lvl w:ilvl="3" w:tplc="08160001" w:tentative="1">
+      <w:start w:val="1"/>
+      <w:numFmt w:val="bullet"/>
+      <w:lvlText w:val=""/>
+      <w:lvlJc w:val="left"/>
+      <w:pPr>
+        <w:ind w:left="3585" w:hanging="360"/>
+      </w:pPr>
+      <w:rPr>
+        <w:rFonts w:ascii="Symbol" w:hAnsi="Symbol" w:hint="default"/>
+      </w:rPr>
+    </w:lvl>
+    <w:lvl w:ilvl="4" w:tplc="08160003" w:tentative="1">
+      <w:start w:val="1"/>
+      <w:numFmt w:val="bullet"/>
+      <w:lvlText w:val="o"/>
+      <w:lvlJc w:val="left"/>
+      <w:pPr>
+        <w:ind w:left="4305" w:hanging="360"/>
+      </w:pPr>
+      <w:rPr>
+        <w:rFonts w:ascii="Courier New" w:hAnsi="Courier New" w:cs="Courier New" w:hint="default"/>
+      </w:rPr>
+    </w:lvl>
+    <w:lvl w:ilvl="5" w:tplc="08160005" w:tentative="1">
+      <w:start w:val="1"/>
+      <w:numFmt w:val="bullet"/>
+      <w:lvlText w:val=""/>
+      <w:lvlJc w:val="left"/>
+      <w:pPr>
+        <w:ind w:left="5025" w:hanging="360"/>
+      </w:pPr>
+      <w:rPr>
+        <w:rFonts w:ascii="Wingdings" w:hAnsi="Wingdings" w:hint="default"/>
+      </w:rPr>
+    </w:lvl>
+    <w:lvl w:ilvl="6" w:tplc="08160001" w:tentative="1">
+      <w:start w:val="1"/>
+      <w:numFmt w:val="bullet"/>
+      <w:lvlText w:val=""/>
+      <w:lvlJc w:val="left"/>
+      <w:pPr>
+        <w:ind w:left="5745" w:hanging="360"/>
+      </w:pPr>
+      <w:rPr>
+        <w:rFonts w:ascii="Symbol" w:hAnsi="Symbol" w:hint="default"/>
+      </w:rPr>
+    </w:lvl>
+    <w:lvl w:ilvl="7" w:tplc="08160003" w:tentative="1">
+      <w:start w:val="1"/>
+      <w:numFmt w:val="bullet"/>
+      <w:lvlText w:val="o"/>
+      <w:lvlJc w:val="left"/>
+      <w:pPr>
+        <w:ind w:left="6465" w:hanging="360"/>
+      </w:pPr>
+      <w:rPr>
+        <w:rFonts w:ascii="Courier New" w:hAnsi="Courier New" w:cs="Courier New" w:hint="default"/>
+      </w:rPr>
+    </w:lvl>
+    <w:lvl w:ilvl="8" w:tplc="08160005" w:tentative="1">
+      <w:start w:val="1"/>
+      <w:numFmt w:val="bullet"/>
+      <w:lvlText w:val=""/>
+      <w:lvlJc w:val="left"/>
+      <w:pPr>
+        <w:ind w:left="7185" w:hanging="360"/>
+      </w:pPr>
+      <w:rPr>
+        <w:rFonts w:ascii="Wingdings" w:hAnsi="Wingdings" w:hint="default"/>
+      </w:rPr>
+    </w:lvl>
+  </w:abstractNum>
+  <w:abstractNum w:abstractNumId="14" w15:restartNumberingAfterBreak="0">
     <w:nsid w:val="7F336B5D"/>
     <w:multiLevelType w:val="hybridMultilevel"/>
     <w:tmpl w:val="7996132E"/>
@@ -9519,16 +10446,16 @@
     </w:lvl>
   </w:abstractNum>
   <w:num w:numId="1" w16cid:durableId="1148739574">
-    <w:abstractNumId w:val="12"/>
+    <w:abstractNumId w:val="14"/>
   </w:num>
   <w:num w:numId="2" w16cid:durableId="1753357348">
-    <w:abstractNumId w:val="8"/>
+    <w:abstractNumId w:val="9"/>
   </w:num>
   <w:num w:numId="3" w16cid:durableId="258487055">
     <w:abstractNumId w:val="0"/>
   </w:num>
   <w:num w:numId="4" w16cid:durableId="1238982187">
-    <w:abstractNumId w:val="9"/>
+    <w:abstractNumId w:val="10"/>
   </w:num>
   <w:num w:numId="5" w16cid:durableId="1994291828">
     <w:abstractNumId w:val="2"/>
@@ -9537,25 +10464,31 @@
     <w:abstractNumId w:val="1"/>
   </w:num>
   <w:num w:numId="7" w16cid:durableId="1750497332">
+    <w:abstractNumId w:val="6"/>
+  </w:num>
+  <w:num w:numId="8" w16cid:durableId="515072655">
+    <w:abstractNumId w:val="8"/>
+  </w:num>
+  <w:num w:numId="9" w16cid:durableId="1066105847">
     <w:abstractNumId w:val="5"/>
   </w:num>
-  <w:num w:numId="8" w16cid:durableId="515072655">
+  <w:num w:numId="10" w16cid:durableId="1133134022">
     <w:abstractNumId w:val="7"/>
   </w:num>
-  <w:num w:numId="9" w16cid:durableId="1066105847">
+  <w:num w:numId="11" w16cid:durableId="1482960282">
     <w:abstractNumId w:val="4"/>
   </w:num>
-  <w:num w:numId="10" w16cid:durableId="1133134022">
-    <w:abstractNumId w:val="6"/>
+  <w:num w:numId="12" w16cid:durableId="1354503395">
+    <w:abstractNumId w:val="12"/>
   </w:num>
-  <w:num w:numId="11" w16cid:durableId="1482960282">
-    <w:abstractNumId w:val="3"/>
-  </w:num>
-  <w:num w:numId="12" w16cid:durableId="1354503395">
+  <w:num w:numId="13" w16cid:durableId="902062669">
     <w:abstractNumId w:val="11"/>
   </w:num>
-  <w:num w:numId="13" w16cid:durableId="902062669">
-    <w:abstractNumId w:val="10"/>
+  <w:num w:numId="14" w16cid:durableId="1885947334">
+    <w:abstractNumId w:val="13"/>
+  </w:num>
+  <w:num w:numId="15" w16cid:durableId="1669091403">
+    <w:abstractNumId w:val="3"/>
   </w:num>
 </w:numbering>
 </file>

</xml_diff>